<commit_message>
/ ‘clients/Jean-Baptiste Clion/InfoSci MPS Project Proposal Form v4.docx’
</commit_message>
<xml_diff>
--- a/clients/Jean-Baptiste Clion/InfoSci MPS Project Proposal Form v4.docx
+++ b/clients/Jean-Baptiste Clion/InfoSci MPS Project Proposal Form v4.docx
@@ -1,6 +1,6 @@
 
 <file path=word/document.xml><?xml version="1.0" encoding="utf-8"?>
-<w:document xmlns:wpc="http://schemas.microsoft.com/office/word/2010/wordprocessingCanvas" xmlns:mc="http://schemas.openxmlformats.org/markup-compatibility/2006" xmlns:o="urn:schemas-microsoft-com:office:office" xmlns:r="http://schemas.openxmlformats.org/officeDocument/2006/relationships" xmlns:m="http://schemas.openxmlformats.org/officeDocument/2006/math" xmlns:v="urn:schemas-microsoft-com:vml" xmlns:wp14="http://schemas.microsoft.com/office/word/2010/wordprocessingDrawing" xmlns:wp="http://schemas.openxmlformats.org/drawingml/2006/wordprocessingDrawing" xmlns:w10="urn:schemas-microsoft-com:office:word" xmlns:w="http://schemas.openxmlformats.org/wordprocessingml/2006/main" xmlns:w14="http://schemas.microsoft.com/office/word/2010/wordml" xmlns:wpg="http://schemas.microsoft.com/office/word/2010/wordprocessingGroup" xmlns:wpi="http://schemas.microsoft.com/office/word/2010/wordprocessingInk" xmlns:wne="http://schemas.microsoft.com/office/word/2006/wordml" xmlns:wps="http://schemas.microsoft.com/office/word/2010/wordprocessingShape" mc:Ignorable="w14 wp14">
+<w:document xmlns:wpc="http://schemas.microsoft.com/office/word/2010/wordprocessingCanvas" xmlns:cx="http://schemas.microsoft.com/office/drawing/2014/chartex" xmlns:mc="http://schemas.openxmlformats.org/markup-compatibility/2006" xmlns:o="urn:schemas-microsoft-com:office:office" xmlns:r="http://schemas.openxmlformats.org/officeDocument/2006/relationships" xmlns:m="http://schemas.openxmlformats.org/officeDocument/2006/math" xmlns:v="urn:schemas-microsoft-com:vml" xmlns:wp14="http://schemas.microsoft.com/office/word/2010/wordprocessingDrawing" xmlns:wp="http://schemas.openxmlformats.org/drawingml/2006/wordprocessingDrawing" xmlns:w10="urn:schemas-microsoft-com:office:word" xmlns:w="http://schemas.openxmlformats.org/wordprocessingml/2006/main" xmlns:w14="http://schemas.microsoft.com/office/word/2010/wordml" xmlns:w15="http://schemas.microsoft.com/office/word/2012/wordml" xmlns:w16se="http://schemas.microsoft.com/office/word/2015/wordml/symex" xmlns:wpg="http://schemas.microsoft.com/office/word/2010/wordprocessingGroup" xmlns:wpi="http://schemas.microsoft.com/office/word/2010/wordprocessingInk" xmlns:wne="http://schemas.microsoft.com/office/word/2006/wordml" xmlns:wps="http://schemas.microsoft.com/office/word/2010/wordprocessingShape" mc:Ignorable="w14 w15 w16se wp14">
   <w:body>
     <w:p>
       <w:pPr>
@@ -9,10 +9,9 @@
       <w:r>
         <w:rPr>
           <w:noProof/>
-          <w:lang w:val="de-CH" w:eastAsia="de-CH"/>
         </w:rPr>
         <w:drawing>
-          <wp:anchor distT="0" distB="0" distL="114300" distR="114300" simplePos="0" relativeHeight="251659264" behindDoc="0" locked="0" layoutInCell="1" allowOverlap="1" wp14:anchorId="77307B1B" wp14:editId="28EBA310">
+          <wp:anchor distT="0" distB="0" distL="114300" distR="114300" simplePos="0" relativeHeight="251658241" behindDoc="0" locked="0" layoutInCell="1" allowOverlap="1" wp14:anchorId="77307B1B" wp14:editId="28EBA310">
             <wp:simplePos x="457200" y="457200"/>
             <wp:positionH relativeFrom="margin">
               <wp:align>left</wp:align>
@@ -35,7 +34,7 @@
                     <pic:cNvPicPr/>
                   </pic:nvPicPr>
                   <pic:blipFill>
-                    <a:blip r:embed="rId9" cstate="print">
+                    <a:blip r:embed="rId8" cstate="print">
                       <a:extLst>
                         <a:ext uri="{28A0092B-C50C-407E-A947-70E740481C1C}">
                           <a14:useLocalDpi xmlns:a14="http://schemas.microsoft.com/office/drawing/2010/main" val="0"/>
@@ -64,7 +63,6 @@
       <w:r>
         <w:rPr>
           <w:noProof/>
-          <w:lang w:val="de-CH" w:eastAsia="de-CH"/>
         </w:rPr>
         <w:drawing>
           <wp:anchor distT="0" distB="0" distL="114300" distR="114300" simplePos="0" relativeHeight="251658240" behindDoc="0" locked="0" layoutInCell="1" allowOverlap="1" wp14:anchorId="505F92FF" wp14:editId="633F3192">
@@ -92,7 +90,7 @@
                     </pic:cNvPicPr>
                   </pic:nvPicPr>
                   <pic:blipFill>
-                    <a:blip r:embed="rId10" cstate="print">
+                    <a:blip r:embed="rId9" cstate="print">
                       <a:extLst>
                         <a:ext uri="{28A0092B-C50C-407E-A947-70E740481C1C}">
                           <a14:useLocalDpi xmlns:a14="http://schemas.microsoft.com/office/drawing/2010/main" val="0"/>
@@ -210,7 +208,7 @@
       <w:r>
         <w:t xml:space="preserve">Please direct any questions to the MPS Project Coordinator: </w:t>
       </w:r>
-      <w:hyperlink r:id="rId11" w:history="1">
+      <w:hyperlink r:id="rId10" w:history="1">
         <w:r>
           <w:rPr>
             <w:rStyle w:val="Hyperlink"/>
@@ -1235,13 +1233,19 @@
             <w:r>
               <w:t xml:space="preserve">evelop a proof of concept with </w:t>
             </w:r>
-            <w:proofErr w:type="spellStart"/>
-            <w:r>
-              <w:t>ReactJS</w:t>
-            </w:r>
-            <w:proofErr w:type="spellEnd"/>
-            <w:r>
-              <w:t xml:space="preserve"> technology would represent an additional and appreciated outcome.</w:t>
+            <w:commentRangeStart w:id="2"/>
+            <w:r>
+              <w:t xml:space="preserve">ReactJS </w:t>
+            </w:r>
+            <w:commentRangeEnd w:id="2"/>
+            <w:r>
+              <w:rPr>
+                <w:rStyle w:val="CommentReference"/>
+              </w:rPr>
+              <w:commentReference w:id="2"/>
+            </w:r>
+            <w:r>
+              <w:t>technology would represent an additional and appreciated outcome.</w:t>
             </w:r>
           </w:p>
         </w:tc>
@@ -1326,7 +1330,10 @@
               <w:t>Here are is a set of skills required to start on the project:</w:t>
             </w:r>
           </w:p>
-          <w:p/>
+          <w:p>
+            <w:bookmarkStart w:id="3" w:name="_GoBack"/>
+            <w:bookmarkEnd w:id="3"/>
+          </w:p>
           <w:p>
             <w:pPr>
               <w:pStyle w:val="ListParagraph"/>
@@ -1365,8 +1372,6 @@
             <w:r>
               <w:t>technical concepts in order to explain technical solutions</w:t>
             </w:r>
-            <w:bookmarkStart w:id="2" w:name="_GoBack"/>
-            <w:bookmarkEnd w:id="2"/>
           </w:p>
           <w:p>
             <w:pPr>
@@ -1596,7 +1601,7 @@
                 </w:ffData>
               </w:fldChar>
             </w:r>
-            <w:bookmarkStart w:id="3" w:name="Check1"/>
+            <w:bookmarkStart w:id="4" w:name="Check1"/>
             <w:r>
               <w:instrText xml:space="preserve"> FORMCHECKBOX </w:instrText>
             </w:r>
@@ -1606,7 +1611,7 @@
             <w:r>
               <w:fldChar w:fldCharType="end"/>
             </w:r>
-            <w:bookmarkEnd w:id="3"/>
+            <w:bookmarkEnd w:id="4"/>
             <w:r>
               <w:t xml:space="preserve"> Yes</w:t>
             </w:r>
@@ -1707,7 +1712,7 @@
                 </w:ffData>
               </w:fldChar>
             </w:r>
-            <w:bookmarkStart w:id="4" w:name="Check2"/>
+            <w:bookmarkStart w:id="5" w:name="Check2"/>
             <w:r>
               <w:instrText xml:space="preserve"> FORMCHECKBOX </w:instrText>
             </w:r>
@@ -1717,7 +1722,7 @@
             <w:r>
               <w:fldChar w:fldCharType="end"/>
             </w:r>
-            <w:bookmarkEnd w:id="4"/>
+            <w:bookmarkEnd w:id="5"/>
             <w:r>
               <w:t xml:space="preserve"> Yes</w:t>
             </w:r>
@@ -1821,7 +1826,7 @@
                 </w:ffData>
               </w:fldChar>
             </w:r>
-            <w:bookmarkStart w:id="5" w:name="Check3"/>
+            <w:bookmarkStart w:id="6" w:name="Check3"/>
             <w:r>
               <w:instrText xml:space="preserve"> FORMCHECKBOX </w:instrText>
             </w:r>
@@ -1831,7 +1836,7 @@
             <w:r>
               <w:fldChar w:fldCharType="end"/>
             </w:r>
-            <w:bookmarkEnd w:id="5"/>
+            <w:bookmarkEnd w:id="6"/>
             <w:r>
               <w:t xml:space="preserve"> Yes</w:t>
             </w:r>
@@ -1923,7 +1928,7 @@
                 </w:ffData>
               </w:fldChar>
             </w:r>
-            <w:bookmarkStart w:id="6" w:name="Check4"/>
+            <w:bookmarkStart w:id="7" w:name="Check4"/>
             <w:r>
               <w:instrText xml:space="preserve"> FORMCHECKBOX </w:instrText>
             </w:r>
@@ -1933,7 +1938,7 @@
             <w:r>
               <w:fldChar w:fldCharType="end"/>
             </w:r>
-            <w:bookmarkEnd w:id="6"/>
+            <w:bookmarkEnd w:id="7"/>
             <w:r>
               <w:t xml:space="preserve"> Provide existing industry and company data as background at the beginning of the project.</w:t>
             </w:r>
@@ -1961,7 +1966,7 @@
                 </w:ffData>
               </w:fldChar>
             </w:r>
-            <w:bookmarkStart w:id="7" w:name="Check5"/>
+            <w:bookmarkStart w:id="8" w:name="Check5"/>
             <w:r>
               <w:instrText xml:space="preserve"> FORMCHECKBOX </w:instrText>
             </w:r>
@@ -1971,7 +1976,7 @@
             <w:r>
               <w:fldChar w:fldCharType="end"/>
             </w:r>
-            <w:bookmarkEnd w:id="7"/>
+            <w:bookmarkEnd w:id="8"/>
             <w:r>
               <w:t xml:space="preserve"> Pay one or more team members to travel to your location for initial briefing / work session / final presentation.</w:t>
             </w:r>
@@ -2040,7 +2045,7 @@
             <w:r>
               <w:t xml:space="preserve"> project proposal to the MPS Project Coordinator: </w:t>
             </w:r>
-            <w:hyperlink r:id="rId12" w:history="1">
+            <w:hyperlink r:id="rId13" w:history="1">
               <w:r>
                 <w:rPr>
                   <w:rStyle w:val="Hyperlink"/>
@@ -2072,17 +2077,35 @@
 </w:document>
 </file>
 
+<file path=word/comments.xml><?xml version="1.0" encoding="utf-8"?>
+<w:comments xmlns:wpc="http://schemas.microsoft.com/office/word/2010/wordprocessingCanvas" xmlns:cx="http://schemas.microsoft.com/office/drawing/2014/chartex" xmlns:mc="http://schemas.openxmlformats.org/markup-compatibility/2006" xmlns:o="urn:schemas-microsoft-com:office:office" xmlns:r="http://schemas.openxmlformats.org/officeDocument/2006/relationships" xmlns:m="http://schemas.openxmlformats.org/officeDocument/2006/math" xmlns:v="urn:schemas-microsoft-com:vml" xmlns:wp14="http://schemas.microsoft.com/office/word/2010/wordprocessingDrawing" xmlns:wp="http://schemas.openxmlformats.org/drawingml/2006/wordprocessingDrawing" xmlns:w10="urn:schemas-microsoft-com:office:word" xmlns:w="http://schemas.openxmlformats.org/wordprocessingml/2006/main" xmlns:w14="http://schemas.microsoft.com/office/word/2010/wordml" xmlns:w15="http://schemas.microsoft.com/office/word/2012/wordml" xmlns:w16se="http://schemas.microsoft.com/office/word/2015/wordml/symex" xmlns:wpg="http://schemas.microsoft.com/office/word/2010/wordprocessingGroup" xmlns:wpi="http://schemas.microsoft.com/office/word/2010/wordprocessingInk" xmlns:wne="http://schemas.microsoft.com/office/word/2006/wordml" xmlns:wps="http://schemas.microsoft.com/office/word/2010/wordprocessingShape" mc:Ignorable="w14 w15 w16se wp14">
+  <w:comment w:id="2" w:author="kjh235@cornell.edu" w:date="2017-12-13T13:01:00Z" w:initials="KJH">
+    <w:p>
+      <w:pPr>
+        <w:pStyle w:val="CommentText"/>
+      </w:pPr>
+      <w:r>
+        <w:rPr>
+          <w:rStyle w:val="CommentReference"/>
+        </w:rPr>
+        <w:annotationRef/>
+      </w:r>
+      <w:r>
+        <w:t>Bring this forward.</w:t>
+      </w:r>
+    </w:p>
+  </w:comment>
+</w:comments>
+</file>
+
 <file path=word/commentsExtended.xml><?xml version="1.0" encoding="utf-8"?>
 <w15:commentsEx xmlns:wpc="http://schemas.microsoft.com/office/word/2010/wordprocessingCanvas" xmlns:cx="http://schemas.microsoft.com/office/drawing/2014/chartex" xmlns:mc="http://schemas.openxmlformats.org/markup-compatibility/2006" xmlns:o="urn:schemas-microsoft-com:office:office" xmlns:r="http://schemas.openxmlformats.org/officeDocument/2006/relationships" xmlns:m="http://schemas.openxmlformats.org/officeDocument/2006/math" xmlns:v="urn:schemas-microsoft-com:vml" xmlns:wp14="http://schemas.microsoft.com/office/word/2010/wordprocessingDrawing" xmlns:wp="http://schemas.openxmlformats.org/drawingml/2006/wordprocessingDrawing" xmlns:w10="urn:schemas-microsoft-com:office:word" xmlns:w="http://schemas.openxmlformats.org/wordprocessingml/2006/main" xmlns:w14="http://schemas.microsoft.com/office/word/2010/wordml" xmlns:w15="http://schemas.microsoft.com/office/word/2012/wordml" xmlns:w16se="http://schemas.microsoft.com/office/word/2015/wordml/symex" xmlns:wpg="http://schemas.microsoft.com/office/word/2010/wordprocessingGroup" xmlns:wpi="http://schemas.microsoft.com/office/word/2010/wordprocessingInk" xmlns:wne="http://schemas.microsoft.com/office/word/2006/wordml" xmlns:wps="http://schemas.microsoft.com/office/word/2010/wordprocessingShape" mc:Ignorable="w14 w15 w16se wp14">
-  <w15:commentEx w15:paraId="322C8756" w15:done="0"/>
-  <w15:commentEx w15:paraId="78DC2E1C" w15:done="0"/>
-  <w15:commentEx w15:paraId="2B18057C" w15:done="0"/>
-  <w15:commentEx w15:paraId="6CA59596" w15:done="0"/>
+  <w15:commentEx w15:paraId="318BF29B" w15:done="0"/>
 </w15:commentsEx>
 </file>
 
 <file path=word/endnotes.xml><?xml version="1.0" encoding="utf-8"?>
-<w:endnotes xmlns:wpc="http://schemas.microsoft.com/office/word/2010/wordprocessingCanvas" xmlns:mc="http://schemas.openxmlformats.org/markup-compatibility/2006" xmlns:o="urn:schemas-microsoft-com:office:office" xmlns:r="http://schemas.openxmlformats.org/officeDocument/2006/relationships" xmlns:m="http://schemas.openxmlformats.org/officeDocument/2006/math" xmlns:v="urn:schemas-microsoft-com:vml" xmlns:wp14="http://schemas.microsoft.com/office/word/2010/wordprocessingDrawing" xmlns:wp="http://schemas.openxmlformats.org/drawingml/2006/wordprocessingDrawing" xmlns:w10="urn:schemas-microsoft-com:office:word" xmlns:w="http://schemas.openxmlformats.org/wordprocessingml/2006/main" xmlns:w14="http://schemas.microsoft.com/office/word/2010/wordml" xmlns:wpg="http://schemas.microsoft.com/office/word/2010/wordprocessingGroup" xmlns:wpi="http://schemas.microsoft.com/office/word/2010/wordprocessingInk" xmlns:wne="http://schemas.microsoft.com/office/word/2006/wordml" xmlns:wps="http://schemas.microsoft.com/office/word/2010/wordprocessingShape" mc:Ignorable="w14 wp14">
+<w:endnotes xmlns:wpc="http://schemas.microsoft.com/office/word/2010/wordprocessingCanvas" xmlns:cx="http://schemas.microsoft.com/office/drawing/2014/chartex" xmlns:mc="http://schemas.openxmlformats.org/markup-compatibility/2006" xmlns:o="urn:schemas-microsoft-com:office:office" xmlns:r="http://schemas.openxmlformats.org/officeDocument/2006/relationships" xmlns:m="http://schemas.openxmlformats.org/officeDocument/2006/math" xmlns:v="urn:schemas-microsoft-com:vml" xmlns:wp14="http://schemas.microsoft.com/office/word/2010/wordprocessingDrawing" xmlns:wp="http://schemas.openxmlformats.org/drawingml/2006/wordprocessingDrawing" xmlns:w10="urn:schemas-microsoft-com:office:word" xmlns:w="http://schemas.openxmlformats.org/wordprocessingml/2006/main" xmlns:w14="http://schemas.microsoft.com/office/word/2010/wordml" xmlns:w15="http://schemas.microsoft.com/office/word/2012/wordml" xmlns:w16se="http://schemas.microsoft.com/office/word/2015/wordml/symex" xmlns:wpg="http://schemas.microsoft.com/office/word/2010/wordprocessingGroup" xmlns:wpi="http://schemas.microsoft.com/office/word/2010/wordprocessingInk" xmlns:wne="http://schemas.microsoft.com/office/word/2006/wordml" xmlns:wps="http://schemas.microsoft.com/office/word/2010/wordprocessingShape" mc:Ignorable="w14 w15 w16se wp14">
   <w:endnote w:type="separator" w:id="-1">
     <w:p>
       <w:r>
@@ -2097,11 +2120,14 @@
       </w:r>
     </w:p>
   </w:endnote>
+  <w:endnote w:type="continuationNotice" w:id="1">
+    <w:p/>
+  </w:endnote>
 </w:endnotes>
 </file>
 
 <file path=word/footnotes.xml><?xml version="1.0" encoding="utf-8"?>
-<w:footnotes xmlns:wpc="http://schemas.microsoft.com/office/word/2010/wordprocessingCanvas" xmlns:mc="http://schemas.openxmlformats.org/markup-compatibility/2006" xmlns:o="urn:schemas-microsoft-com:office:office" xmlns:r="http://schemas.openxmlformats.org/officeDocument/2006/relationships" xmlns:m="http://schemas.openxmlformats.org/officeDocument/2006/math" xmlns:v="urn:schemas-microsoft-com:vml" xmlns:wp14="http://schemas.microsoft.com/office/word/2010/wordprocessingDrawing" xmlns:wp="http://schemas.openxmlformats.org/drawingml/2006/wordprocessingDrawing" xmlns:w10="urn:schemas-microsoft-com:office:word" xmlns:w="http://schemas.openxmlformats.org/wordprocessingml/2006/main" xmlns:w14="http://schemas.microsoft.com/office/word/2010/wordml" xmlns:wpg="http://schemas.microsoft.com/office/word/2010/wordprocessingGroup" xmlns:wpi="http://schemas.microsoft.com/office/word/2010/wordprocessingInk" xmlns:wne="http://schemas.microsoft.com/office/word/2006/wordml" xmlns:wps="http://schemas.microsoft.com/office/word/2010/wordprocessingShape" mc:Ignorable="w14 wp14">
+<w:footnotes xmlns:wpc="http://schemas.microsoft.com/office/word/2010/wordprocessingCanvas" xmlns:cx="http://schemas.microsoft.com/office/drawing/2014/chartex" xmlns:mc="http://schemas.openxmlformats.org/markup-compatibility/2006" xmlns:o="urn:schemas-microsoft-com:office:office" xmlns:r="http://schemas.openxmlformats.org/officeDocument/2006/relationships" xmlns:m="http://schemas.openxmlformats.org/officeDocument/2006/math" xmlns:v="urn:schemas-microsoft-com:vml" xmlns:wp14="http://schemas.microsoft.com/office/word/2010/wordprocessingDrawing" xmlns:wp="http://schemas.openxmlformats.org/drawingml/2006/wordprocessingDrawing" xmlns:w10="urn:schemas-microsoft-com:office:word" xmlns:w="http://schemas.openxmlformats.org/wordprocessingml/2006/main" xmlns:w14="http://schemas.microsoft.com/office/word/2010/wordml" xmlns:w15="http://schemas.microsoft.com/office/word/2012/wordml" xmlns:w16se="http://schemas.microsoft.com/office/word/2015/wordml/symex" xmlns:wpg="http://schemas.microsoft.com/office/word/2010/wordprocessingGroup" xmlns:wpi="http://schemas.microsoft.com/office/word/2010/wordprocessingInk" xmlns:wne="http://schemas.microsoft.com/office/word/2006/wordml" xmlns:wps="http://schemas.microsoft.com/office/word/2010/wordprocessingShape" mc:Ignorable="w14 w15 w16se wp14">
   <w:footnote w:type="separator" w:id="-1">
     <w:p>
       <w:r>
@@ -2116,12 +2142,15 @@
       </w:r>
     </w:p>
   </w:footnote>
+  <w:footnote w:type="continuationNotice" w:id="1">
+    <w:p/>
+  </w:footnote>
 </w:footnotes>
 </file>
 
 <file path=word/numbering.xml><?xml version="1.0" encoding="utf-8"?>
-<w:numbering xmlns:wpc="http://schemas.microsoft.com/office/word/2010/wordprocessingCanvas" xmlns:mc="http://schemas.openxmlformats.org/markup-compatibility/2006" xmlns:o="urn:schemas-microsoft-com:office:office" xmlns:r="http://schemas.openxmlformats.org/officeDocument/2006/relationships" xmlns:m="http://schemas.openxmlformats.org/officeDocument/2006/math" xmlns:v="urn:schemas-microsoft-com:vml" xmlns:wp14="http://schemas.microsoft.com/office/word/2010/wordprocessingDrawing" xmlns:wp="http://schemas.openxmlformats.org/drawingml/2006/wordprocessingDrawing" xmlns:w10="urn:schemas-microsoft-com:office:word" xmlns:w="http://schemas.openxmlformats.org/wordprocessingml/2006/main" xmlns:w14="http://schemas.microsoft.com/office/word/2010/wordml" xmlns:wpg="http://schemas.microsoft.com/office/word/2010/wordprocessingGroup" xmlns:wpi="http://schemas.microsoft.com/office/word/2010/wordprocessingInk" xmlns:wne="http://schemas.microsoft.com/office/word/2006/wordml" xmlns:wps="http://schemas.microsoft.com/office/word/2010/wordprocessingShape" mc:Ignorable="w14 wp14">
-  <w:abstractNum w:abstractNumId="0">
+<w:numbering xmlns:wpc="http://schemas.microsoft.com/office/word/2010/wordprocessingCanvas" xmlns:cx="http://schemas.microsoft.com/office/drawing/2014/chartex" xmlns:mc="http://schemas.openxmlformats.org/markup-compatibility/2006" xmlns:o="urn:schemas-microsoft-com:office:office" xmlns:r="http://schemas.openxmlformats.org/officeDocument/2006/relationships" xmlns:m="http://schemas.openxmlformats.org/officeDocument/2006/math" xmlns:v="urn:schemas-microsoft-com:vml" xmlns:wp14="http://schemas.microsoft.com/office/word/2010/wordprocessingDrawing" xmlns:wp="http://schemas.openxmlformats.org/drawingml/2006/wordprocessingDrawing" xmlns:w10="urn:schemas-microsoft-com:office:word" xmlns:w="http://schemas.openxmlformats.org/wordprocessingml/2006/main" xmlns:w14="http://schemas.microsoft.com/office/word/2010/wordml" xmlns:w15="http://schemas.microsoft.com/office/word/2012/wordml" xmlns:w16se="http://schemas.microsoft.com/office/word/2015/wordml/symex" xmlns:wpg="http://schemas.microsoft.com/office/word/2010/wordprocessingGroup" xmlns:wpi="http://schemas.microsoft.com/office/word/2010/wordprocessingInk" xmlns:wne="http://schemas.microsoft.com/office/word/2006/wordml" xmlns:wps="http://schemas.microsoft.com/office/word/2010/wordprocessingShape" mc:Ignorable="w14 w15 w16se wp14">
+  <w:abstractNum w:abstractNumId="0" w15:restartNumberingAfterBreak="0">
     <w:nsid w:val="FFFFFF1D"/>
     <w:multiLevelType w:val="multilevel"/>
     <w:tmpl w:val="E510514A"/>
@@ -2261,7 +2290,7 @@
       </w:rPr>
     </w:lvl>
   </w:abstractNum>
-  <w:abstractNum w:abstractNumId="1">
+  <w:abstractNum w:abstractNumId="1" w15:restartNumberingAfterBreak="0">
     <w:nsid w:val="099843E4"/>
     <w:multiLevelType w:val="hybridMultilevel"/>
     <w:tmpl w:val="45DEB92E"/>
@@ -2350,7 +2379,7 @@
       </w:pPr>
     </w:lvl>
   </w:abstractNum>
-  <w:abstractNum w:abstractNumId="2">
+  <w:abstractNum w:abstractNumId="2" w15:restartNumberingAfterBreak="0">
     <w:nsid w:val="0BD238DA"/>
     <w:multiLevelType w:val="hybridMultilevel"/>
     <w:tmpl w:val="A2A8AE6A"/>
@@ -2436,7 +2465,7 @@
       </w:pPr>
     </w:lvl>
   </w:abstractNum>
-  <w:abstractNum w:abstractNumId="3">
+  <w:abstractNum w:abstractNumId="3" w15:restartNumberingAfterBreak="0">
     <w:nsid w:val="176543F1"/>
     <w:multiLevelType w:val="hybridMultilevel"/>
     <w:tmpl w:val="565C93AA"/>
@@ -2553,7 +2582,7 @@
       </w:pPr>
     </w:lvl>
   </w:abstractNum>
-  <w:abstractNum w:abstractNumId="4">
+  <w:abstractNum w:abstractNumId="4" w15:restartNumberingAfterBreak="0">
     <w:nsid w:val="1D797446"/>
     <w:multiLevelType w:val="hybridMultilevel"/>
     <w:tmpl w:val="DAFA6020"/>
@@ -2639,7 +2668,7 @@
       </w:pPr>
     </w:lvl>
   </w:abstractNum>
-  <w:abstractNum w:abstractNumId="5">
+  <w:abstractNum w:abstractNumId="5" w15:restartNumberingAfterBreak="0">
     <w:nsid w:val="43FD74FC"/>
     <w:multiLevelType w:val="hybridMultilevel"/>
     <w:tmpl w:val="66C2B206"/>
@@ -2725,7 +2754,7 @@
       </w:pPr>
     </w:lvl>
   </w:abstractNum>
-  <w:abstractNum w:abstractNumId="6">
+  <w:abstractNum w:abstractNumId="6" w15:restartNumberingAfterBreak="0">
     <w:nsid w:val="459C2F0D"/>
     <w:multiLevelType w:val="hybridMultilevel"/>
     <w:tmpl w:val="8CCACA3A"/>
@@ -2817,7 +2846,7 @@
       </w:pPr>
     </w:lvl>
   </w:abstractNum>
-  <w:abstractNum w:abstractNumId="7">
+  <w:abstractNum w:abstractNumId="7" w15:restartNumberingAfterBreak="0">
     <w:nsid w:val="4B646DDB"/>
     <w:multiLevelType w:val="hybridMultilevel"/>
     <w:tmpl w:val="700E548A"/>
@@ -2903,7 +2932,7 @@
       </w:pPr>
     </w:lvl>
   </w:abstractNum>
-  <w:abstractNum w:abstractNumId="8">
+  <w:abstractNum w:abstractNumId="8" w15:restartNumberingAfterBreak="0">
     <w:nsid w:val="54CB354F"/>
     <w:multiLevelType w:val="hybridMultilevel"/>
     <w:tmpl w:val="A5B24010"/>
@@ -2989,7 +3018,7 @@
       </w:pPr>
     </w:lvl>
   </w:abstractNum>
-  <w:abstractNum w:abstractNumId="9">
+  <w:abstractNum w:abstractNumId="9" w15:restartNumberingAfterBreak="0">
     <w:nsid w:val="75D1199C"/>
     <w:multiLevelType w:val="hybridMultilevel"/>
     <w:tmpl w:val="43E2AC0E"/>
@@ -3075,7 +3104,7 @@
       </w:pPr>
     </w:lvl>
   </w:abstractNum>
-  <w:abstractNum w:abstractNumId="10">
+  <w:abstractNum w:abstractNumId="10" w15:restartNumberingAfterBreak="0">
     <w:nsid w:val="7A4B6BCF"/>
     <w:multiLevelType w:val="hybridMultilevel"/>
     <w:tmpl w:val="01B84BB4"/>
@@ -3211,7 +3240,7 @@
 </file>
 
 <file path=word/styles.xml><?xml version="1.0" encoding="utf-8"?>
-<w:styles xmlns:mc="http://schemas.openxmlformats.org/markup-compatibility/2006" xmlns:r="http://schemas.openxmlformats.org/officeDocument/2006/relationships" xmlns:w="http://schemas.openxmlformats.org/wordprocessingml/2006/main" xmlns:w14="http://schemas.microsoft.com/office/word/2010/wordml" mc:Ignorable="w14">
+<w:styles xmlns:mc="http://schemas.openxmlformats.org/markup-compatibility/2006" xmlns:r="http://schemas.openxmlformats.org/officeDocument/2006/relationships" xmlns:w="http://schemas.openxmlformats.org/wordprocessingml/2006/main" xmlns:w14="http://schemas.microsoft.com/office/word/2010/wordml" xmlns:w15="http://schemas.microsoft.com/office/word/2012/wordml" xmlns:w16se="http://schemas.microsoft.com/office/word/2015/wordml/symex" mc:Ignorable="w14 w15 w16se">
   <w:docDefaults>
     <w:rPrDefault>
       <w:rPr>
@@ -3221,504 +3250,371 @@
     </w:rPrDefault>
     <w:pPrDefault/>
   </w:docDefaults>
-  <w:latentStyles w:defLockedState="0" w:defUIPriority="0" w:defSemiHidden="1" w:defUnhideWhenUsed="1" w:defQFormat="0" w:count="267">
-    <w:lsdException w:name="Normal" w:semiHidden="0" w:unhideWhenUsed="0" w:qFormat="1"/>
-    <w:lsdException w:name="heading 1" w:semiHidden="0" w:unhideWhenUsed="0" w:qFormat="1"/>
-    <w:lsdException w:name="heading 2" w:qFormat="1"/>
-    <w:lsdException w:name="heading 3" w:qFormat="1"/>
-    <w:lsdException w:name="heading 4" w:qFormat="1"/>
-    <w:lsdException w:name="heading 5" w:qFormat="1"/>
-    <w:lsdException w:name="heading 6" w:qFormat="1"/>
-    <w:lsdException w:name="heading 7" w:qFormat="1"/>
-    <w:lsdException w:name="heading 8" w:qFormat="1"/>
-    <w:lsdException w:name="heading 9" w:qFormat="1"/>
-    <w:lsdException w:name="caption" w:qFormat="1"/>
-    <w:lsdException w:name="List Number" w:semiHidden="0" w:unhideWhenUsed="0"/>
-    <w:lsdException w:name="List 4" w:semiHidden="0" w:unhideWhenUsed="0"/>
-    <w:lsdException w:name="List 5" w:semiHidden="0" w:unhideWhenUsed="0"/>
-    <w:lsdException w:name="Title" w:semiHidden="0" w:unhideWhenUsed="0" w:qFormat="1"/>
-    <w:lsdException w:name="Subtitle" w:semiHidden="0" w:unhideWhenUsed="0" w:qFormat="1"/>
-    <w:lsdException w:name="Salutation" w:semiHidden="0" w:unhideWhenUsed="0"/>
-    <w:lsdException w:name="Date" w:semiHidden="0" w:unhideWhenUsed="0"/>
-    <w:lsdException w:name="Body Text First Indent" w:semiHidden="0" w:unhideWhenUsed="0"/>
-    <w:lsdException w:name="Strong" w:semiHidden="0" w:unhideWhenUsed="0" w:qFormat="1"/>
-    <w:lsdException w:name="Emphasis" w:semiHidden="0" w:unhideWhenUsed="0" w:qFormat="1"/>
-    <w:lsdException w:name="Table Grid" w:semiHidden="0" w:unhideWhenUsed="0"/>
-    <w:lsdException w:name="Placeholder Text" w:semiHidden="0" w:uiPriority="67" w:unhideWhenUsed="0"/>
-    <w:lsdException w:name="No Spacing" w:semiHidden="0" w:uiPriority="68" w:unhideWhenUsed="0"/>
-    <w:lsdException w:name="Light Shading" w:semiHidden="0" w:uiPriority="69" w:unhideWhenUsed="0"/>
-    <w:lsdException w:name="Light List" w:semiHidden="0" w:uiPriority="70" w:unhideWhenUsed="0"/>
-    <w:lsdException w:name="Light Grid" w:semiHidden="0" w:uiPriority="71" w:unhideWhenUsed="0"/>
-    <w:lsdException w:name="Medium Shading 1" w:semiHidden="0" w:uiPriority="72" w:unhideWhenUsed="0"/>
-    <w:lsdException w:name="Medium Shading 2" w:semiHidden="0" w:uiPriority="73" w:unhideWhenUsed="0"/>
-    <w:lsdException w:name="Medium List 1" w:semiHidden="0" w:uiPriority="60" w:unhideWhenUsed="0"/>
-    <w:lsdException w:name="Medium List 2" w:semiHidden="0" w:uiPriority="61" w:unhideWhenUsed="0"/>
-    <w:lsdException w:name="Medium Grid 1" w:semiHidden="0" w:uiPriority="62" w:unhideWhenUsed="0"/>
-    <w:lsdException w:name="Medium Grid 2" w:semiHidden="0" w:uiPriority="63" w:unhideWhenUsed="0"/>
-    <w:lsdException w:name="Medium Grid 3" w:semiHidden="0" w:uiPriority="64" w:unhideWhenUsed="0"/>
-    <w:lsdException w:name="Dark List" w:semiHidden="0" w:uiPriority="65" w:unhideWhenUsed="0"/>
-    <w:lsdException w:name="Colorful Shading" w:semiHidden="0" w:uiPriority="99" w:unhideWhenUsed="0"/>
-    <w:lsdException w:name="Colorful List" w:semiHidden="0" w:uiPriority="34" w:unhideWhenUsed="0" w:qFormat="1"/>
-    <w:lsdException w:name="Colorful Grid" w:semiHidden="0" w:uiPriority="29" w:unhideWhenUsed="0" w:qFormat="1"/>
-    <w:lsdException w:name="Light Shading Accent 1" w:semiHidden="0" w:uiPriority="30" w:unhideWhenUsed="0" w:qFormat="1"/>
-    <w:lsdException w:name="Light List Accent 1" w:semiHidden="0" w:uiPriority="66" w:unhideWhenUsed="0"/>
-    <w:lsdException w:name="Light Grid Accent 1" w:semiHidden="0" w:uiPriority="67" w:unhideWhenUsed="0"/>
-    <w:lsdException w:name="Medium Shading 1 Accent 1" w:semiHidden="0" w:uiPriority="68" w:unhideWhenUsed="0"/>
-    <w:lsdException w:name="Medium Shading 2 Accent 1" w:semiHidden="0" w:uiPriority="69" w:unhideWhenUsed="0"/>
-    <w:lsdException w:name="Medium List 1 Accent 1" w:semiHidden="0" w:uiPriority="70" w:unhideWhenUsed="0"/>
-    <w:lsdException w:name="Revision" w:uiPriority="71" w:unhideWhenUsed="0"/>
-    <w:lsdException w:name="List Paragraph" w:semiHidden="0" w:uiPriority="72" w:unhideWhenUsed="0"/>
-    <w:lsdException w:name="Quote" w:semiHidden="0" w:uiPriority="73" w:unhideWhenUsed="0"/>
-    <w:lsdException w:name="Intense Quote" w:semiHidden="0" w:uiPriority="60" w:unhideWhenUsed="0"/>
-    <w:lsdException w:name="Medium List 2 Accent 1" w:semiHidden="0" w:uiPriority="61" w:unhideWhenUsed="0"/>
-    <w:lsdException w:name="Medium Grid 1 Accent 1" w:semiHidden="0" w:uiPriority="62" w:unhideWhenUsed="0"/>
-    <w:lsdException w:name="Medium Grid 2 Accent 1" w:semiHidden="0" w:uiPriority="63" w:unhideWhenUsed="0"/>
-    <w:lsdException w:name="Medium Grid 3 Accent 1" w:semiHidden="0" w:uiPriority="64" w:unhideWhenUsed="0"/>
-    <w:lsdException w:name="Dark List Accent 1" w:semiHidden="0" w:uiPriority="65" w:unhideWhenUsed="0"/>
-    <w:lsdException w:name="Colorful Shading Accent 1" w:semiHidden="0" w:uiPriority="66" w:unhideWhenUsed="0"/>
-    <w:lsdException w:name="Colorful List Accent 1" w:semiHidden="0" w:uiPriority="67" w:unhideWhenUsed="0"/>
-    <w:lsdException w:name="Colorful Grid Accent 1" w:semiHidden="0" w:uiPriority="68" w:unhideWhenUsed="0"/>
-    <w:lsdException w:name="Light Shading Accent 2" w:semiHidden="0" w:uiPriority="69" w:unhideWhenUsed="0"/>
-    <w:lsdException w:name="Light List Accent 2" w:semiHidden="0" w:uiPriority="70" w:unhideWhenUsed="0"/>
-    <w:lsdException w:name="Light Grid Accent 2" w:semiHidden="0" w:uiPriority="71" w:unhideWhenUsed="0"/>
-    <w:lsdException w:name="Medium Shading 1 Accent 2" w:semiHidden="0" w:uiPriority="72" w:unhideWhenUsed="0"/>
-    <w:lsdException w:name="Medium Shading 2 Accent 2" w:semiHidden="0" w:uiPriority="73" w:unhideWhenUsed="0"/>
-    <w:lsdException w:name="Medium List 1 Accent 2" w:semiHidden="0" w:uiPriority="60" w:unhideWhenUsed="0"/>
-    <w:lsdException w:name="Medium List 2 Accent 2" w:semiHidden="0" w:uiPriority="61" w:unhideWhenUsed="0"/>
-    <w:lsdException w:name="Medium Grid 1 Accent 2" w:semiHidden="0" w:uiPriority="62" w:unhideWhenUsed="0"/>
-    <w:lsdException w:name="Medium Grid 2 Accent 2" w:semiHidden="0" w:uiPriority="63" w:unhideWhenUsed="0"/>
-    <w:lsdException w:name="Medium Grid 3 Accent 2" w:semiHidden="0" w:uiPriority="64" w:unhideWhenUsed="0"/>
-    <w:lsdException w:name="Dark List Accent 2" w:semiHidden="0" w:uiPriority="65" w:unhideWhenUsed="0"/>
-    <w:lsdException w:name="Colorful Shading Accent 2" w:semiHidden="0" w:uiPriority="66" w:unhideWhenUsed="0"/>
-    <w:lsdException w:name="Colorful List Accent 2" w:semiHidden="0" w:uiPriority="67" w:unhideWhenUsed="0"/>
-    <w:lsdException w:name="Colorful Grid Accent 2" w:semiHidden="0" w:uiPriority="68" w:unhideWhenUsed="0"/>
-    <w:lsdException w:name="Light Shading Accent 3" w:semiHidden="0" w:uiPriority="69" w:unhideWhenUsed="0"/>
-    <w:lsdException w:name="Light List Accent 3" w:semiHidden="0" w:uiPriority="70" w:unhideWhenUsed="0"/>
-    <w:lsdException w:name="Light Grid Accent 3" w:semiHidden="0" w:uiPriority="71" w:unhideWhenUsed="0"/>
-    <w:lsdException w:name="Medium Shading 1 Accent 3" w:semiHidden="0" w:uiPriority="72" w:unhideWhenUsed="0"/>
-    <w:lsdException w:name="Medium Shading 2 Accent 3" w:semiHidden="0" w:uiPriority="73" w:unhideWhenUsed="0"/>
-    <w:lsdException w:name="Medium List 1 Accent 3" w:semiHidden="0" w:uiPriority="60" w:unhideWhenUsed="0"/>
-    <w:lsdException w:name="Medium List 2 Accent 3" w:semiHidden="0" w:uiPriority="61" w:unhideWhenUsed="0"/>
-    <w:lsdException w:name="Medium Grid 1 Accent 3" w:semiHidden="0" w:uiPriority="62" w:unhideWhenUsed="0"/>
-    <w:lsdException w:name="Medium Grid 2 Accent 3" w:semiHidden="0" w:uiPriority="63" w:unhideWhenUsed="0"/>
-    <w:lsdException w:name="Medium Grid 3 Accent 3" w:semiHidden="0" w:uiPriority="64" w:unhideWhenUsed="0"/>
-    <w:lsdException w:name="Dark List Accent 3" w:semiHidden="0" w:uiPriority="65" w:unhideWhenUsed="0"/>
-    <w:lsdException w:name="Colorful Shading Accent 3" w:semiHidden="0" w:uiPriority="66" w:unhideWhenUsed="0"/>
-    <w:lsdException w:name="Colorful List Accent 3" w:semiHidden="0" w:uiPriority="67" w:unhideWhenUsed="0"/>
-    <w:lsdException w:name="Colorful Grid Accent 3" w:semiHidden="0" w:uiPriority="68" w:unhideWhenUsed="0"/>
-    <w:lsdException w:name="Light Shading Accent 4" w:semiHidden="0" w:uiPriority="69" w:unhideWhenUsed="0"/>
-    <w:lsdException w:name="Light List Accent 4" w:semiHidden="0" w:uiPriority="70" w:unhideWhenUsed="0"/>
-    <w:lsdException w:name="Light Grid Accent 4" w:semiHidden="0" w:uiPriority="71" w:unhideWhenUsed="0"/>
-    <w:lsdException w:name="Medium Shading 1 Accent 4" w:semiHidden="0" w:uiPriority="72" w:unhideWhenUsed="0"/>
-    <w:lsdException w:name="Medium Shading 2 Accent 4" w:semiHidden="0" w:uiPriority="73" w:unhideWhenUsed="0"/>
-    <w:lsdException w:name="Medium List 1 Accent 4" w:semiHidden="0" w:uiPriority="60" w:unhideWhenUsed="0"/>
-    <w:lsdException w:name="Medium List 2 Accent 4" w:semiHidden="0" w:uiPriority="61" w:unhideWhenUsed="0"/>
-    <w:lsdException w:name="Medium Grid 1 Accent 4" w:semiHidden="0" w:uiPriority="62" w:unhideWhenUsed="0"/>
-    <w:lsdException w:name="Medium Grid 2 Accent 4" w:semiHidden="0" w:uiPriority="63" w:unhideWhenUsed="0"/>
-    <w:lsdException w:name="Medium Grid 3 Accent 4" w:semiHidden="0" w:uiPriority="64" w:unhideWhenUsed="0"/>
-    <w:lsdException w:name="Dark List Accent 4" w:semiHidden="0" w:uiPriority="65" w:unhideWhenUsed="0"/>
-    <w:lsdException w:name="Colorful Shading Accent 4" w:semiHidden="0" w:uiPriority="66" w:unhideWhenUsed="0"/>
-    <w:lsdException w:name="Colorful List Accent 4" w:semiHidden="0" w:uiPriority="67" w:unhideWhenUsed="0"/>
-    <w:lsdException w:name="Colorful Grid Accent 4" w:semiHidden="0" w:uiPriority="68" w:unhideWhenUsed="0"/>
-    <w:lsdException w:name="Light Shading Accent 5" w:semiHidden="0" w:uiPriority="69" w:unhideWhenUsed="0"/>
-    <w:lsdException w:name="Light List Accent 5" w:semiHidden="0" w:uiPriority="70" w:unhideWhenUsed="0"/>
-    <w:lsdException w:name="Light Grid Accent 5" w:semiHidden="0" w:uiPriority="71" w:unhideWhenUsed="0"/>
-    <w:lsdException w:name="Medium Shading 1 Accent 5" w:semiHidden="0" w:uiPriority="72" w:unhideWhenUsed="0"/>
-    <w:lsdException w:name="Medium Shading 2 Accent 5" w:semiHidden="0" w:uiPriority="73" w:unhideWhenUsed="0"/>
-    <w:lsdException w:name="Medium List 1 Accent 5" w:semiHidden="0" w:uiPriority="60" w:unhideWhenUsed="0"/>
-    <w:lsdException w:name="Medium List 2 Accent 5" w:semiHidden="0" w:uiPriority="61" w:unhideWhenUsed="0"/>
-    <w:lsdException w:name="Medium Grid 1 Accent 5" w:semiHidden="0" w:uiPriority="62" w:unhideWhenUsed="0"/>
-    <w:lsdException w:name="Medium Grid 2 Accent 5" w:semiHidden="0" w:uiPriority="63" w:unhideWhenUsed="0"/>
-    <w:lsdException w:name="Medium Grid 3 Accent 5" w:semiHidden="0" w:uiPriority="64" w:unhideWhenUsed="0"/>
-    <w:lsdException w:name="Dark List Accent 5" w:semiHidden="0" w:uiPriority="65" w:unhideWhenUsed="0"/>
-    <w:lsdException w:name="Colorful Shading Accent 5" w:semiHidden="0" w:uiPriority="66" w:unhideWhenUsed="0"/>
-    <w:lsdException w:name="Colorful List Accent 5" w:semiHidden="0" w:uiPriority="67" w:unhideWhenUsed="0"/>
-    <w:lsdException w:name="Colorful Grid Accent 5" w:semiHidden="0" w:uiPriority="68" w:unhideWhenUsed="0"/>
-    <w:lsdException w:name="Light Shading Accent 6" w:semiHidden="0" w:uiPriority="69" w:unhideWhenUsed="0"/>
-    <w:lsdException w:name="Light List Accent 6" w:semiHidden="0" w:uiPriority="70" w:unhideWhenUsed="0"/>
-    <w:lsdException w:name="Light Grid Accent 6" w:semiHidden="0" w:uiPriority="71" w:unhideWhenUsed="0"/>
-    <w:lsdException w:name="Medium Shading 1 Accent 6" w:semiHidden="0" w:uiPriority="72" w:unhideWhenUsed="0"/>
-    <w:lsdException w:name="Medium Shading 2 Accent 6" w:semiHidden="0" w:uiPriority="73" w:unhideWhenUsed="0"/>
-    <w:lsdException w:name="Medium List 1 Accent 6" w:semiHidden="0" w:uiPriority="19" w:unhideWhenUsed="0" w:qFormat="1"/>
-    <w:lsdException w:name="Medium List 2 Accent 6" w:semiHidden="0" w:uiPriority="21" w:unhideWhenUsed="0" w:qFormat="1"/>
-    <w:lsdException w:name="Medium Grid 1 Accent 6" w:semiHidden="0" w:uiPriority="31" w:unhideWhenUsed="0" w:qFormat="1"/>
-    <w:lsdException w:name="Medium Grid 2 Accent 6" w:semiHidden="0" w:uiPriority="32" w:unhideWhenUsed="0" w:qFormat="1"/>
-    <w:lsdException w:name="Medium Grid 3 Accent 6" w:semiHidden="0" w:uiPriority="33" w:unhideWhenUsed="0" w:qFormat="1"/>
-    <w:lsdException w:name="Dark List Accent 6" w:semiHidden="0" w:uiPriority="37" w:unhideWhenUsed="0"/>
-    <w:lsdException w:name="Colorful Shading Accent 6" w:semiHidden="0" w:uiPriority="39" w:unhideWhenUsed="0" w:qFormat="1"/>
-    <w:lsdException w:name="Colorful List Accent 6" w:semiHidden="0" w:uiPriority="41" w:unhideWhenUsed="0"/>
-    <w:lsdException w:name="Colorful Grid Accent 6" w:semiHidden="0" w:uiPriority="42" w:unhideWhenUsed="0"/>
-    <w:lsdException w:name="Subtle Emphasis" w:semiHidden="0" w:uiPriority="43" w:unhideWhenUsed="0"/>
-    <w:lsdException w:name="Intense Emphasis" w:semiHidden="0" w:uiPriority="44" w:unhideWhenUsed="0"/>
-    <w:lsdException w:name="Subtle Reference" w:semiHidden="0" w:uiPriority="45" w:unhideWhenUsed="0"/>
-    <w:lsdException w:name="Intense Reference" w:semiHidden="0" w:uiPriority="40" w:unhideWhenUsed="0"/>
-    <w:lsdException w:name="Book Title" w:semiHidden="0" w:uiPriority="46" w:unhideWhenUsed="0"/>
-    <w:lsdException w:name="Bibliography" w:uiPriority="47"/>
-    <w:lsdException w:name="TOC Heading" w:uiPriority="48"/>
-  </w:latentStyles>
-  <w:style w:type="paragraph" w:default="1" w:styleId="Normal">
-    <w:name w:val="Normal"/>
-    <w:qFormat/>
-    <w:rsid w:val="00BA7074"/>
-    <w:rPr>
-      <w:rFonts w:ascii="Calibri" w:hAnsi="Calibri"/>
-      <w:szCs w:val="24"/>
-    </w:rPr>
-  </w:style>
-  <w:style w:type="paragraph" w:styleId="Heading1">
-    <w:name w:val="heading 1"/>
-    <w:basedOn w:val="Normal"/>
-    <w:next w:val="Normal"/>
-    <w:link w:val="Heading1Char"/>
-    <w:qFormat/>
-    <w:rsid w:val="004F7F4B"/>
-    <w:pPr>
-      <w:keepNext/>
-      <w:keepLines/>
-      <w:spacing w:after="120"/>
-      <w:jc w:val="center"/>
-      <w:outlineLvl w:val="0"/>
-    </w:pPr>
-    <w:rPr>
-      <w:rFonts w:eastAsiaTheme="majorEastAsia" w:cstheme="majorBidi"/>
-      <w:b/>
-      <w:sz w:val="24"/>
-      <w:szCs w:val="32"/>
-    </w:rPr>
-  </w:style>
-  <w:style w:type="character" w:default="1" w:styleId="DefaultParagraphFont">
-    <w:name w:val="Default Paragraph Font"/>
-    <w:uiPriority w:val="1"/>
-    <w:semiHidden/>
-    <w:unhideWhenUsed/>
-  </w:style>
-  <w:style w:type="table" w:default="1" w:styleId="TableNormal">
-    <w:name w:val="Normal Table"/>
-    <w:uiPriority w:val="99"/>
-    <w:semiHidden/>
-    <w:unhideWhenUsed/>
-    <w:tblPr>
-      <w:tblInd w:w="0" w:type="dxa"/>
-      <w:tblCellMar>
-        <w:top w:w="0" w:type="dxa"/>
-        <w:left w:w="108" w:type="dxa"/>
-        <w:bottom w:w="0" w:type="dxa"/>
-        <w:right w:w="108" w:type="dxa"/>
-      </w:tblCellMar>
-    </w:tblPr>
-  </w:style>
-  <w:style w:type="numbering" w:default="1" w:styleId="NoList">
-    <w:name w:val="No List"/>
-    <w:uiPriority w:val="99"/>
-    <w:semiHidden/>
-    <w:unhideWhenUsed/>
-  </w:style>
-  <w:style w:type="character" w:customStyle="1" w:styleId="Heading1Char">
-    <w:name w:val="Heading 1 Char"/>
-    <w:basedOn w:val="DefaultParagraphFont"/>
-    <w:link w:val="Heading1"/>
-    <w:rsid w:val="004F7F4B"/>
-    <w:rPr>
-      <w:rFonts w:ascii="Source Sans Pro" w:eastAsiaTheme="majorEastAsia" w:hAnsi="Source Sans Pro" w:cstheme="majorBidi"/>
-      <w:b/>
-      <w:sz w:val="24"/>
-      <w:szCs w:val="32"/>
-    </w:rPr>
-  </w:style>
-  <w:style w:type="table" w:styleId="TableGrid">
-    <w:name w:val="Table Grid"/>
-    <w:basedOn w:val="TableNormal"/>
-    <w:rsid w:val="007A3D40"/>
-    <w:tblPr>
-      <w:tblBorders>
-        <w:top w:val="single" w:sz="4" w:space="0" w:color="auto"/>
-        <w:left w:val="single" w:sz="4" w:space="0" w:color="auto"/>
-        <w:bottom w:val="single" w:sz="4" w:space="0" w:color="auto"/>
-        <w:right w:val="single" w:sz="4" w:space="0" w:color="auto"/>
-        <w:insideH w:val="single" w:sz="4" w:space="0" w:color="auto"/>
-        <w:insideV w:val="single" w:sz="4" w:space="0" w:color="auto"/>
-      </w:tblBorders>
-    </w:tblPr>
-  </w:style>
-  <w:style w:type="paragraph" w:styleId="Header">
-    <w:name w:val="header"/>
-    <w:basedOn w:val="Normal"/>
-    <w:rsid w:val="005C5452"/>
-    <w:pPr>
-      <w:tabs>
-        <w:tab w:val="center" w:pos="4320"/>
-        <w:tab w:val="right" w:pos="8640"/>
-      </w:tabs>
-    </w:pPr>
-  </w:style>
-  <w:style w:type="paragraph" w:styleId="Footer">
-    <w:name w:val="footer"/>
-    <w:basedOn w:val="Normal"/>
-    <w:rsid w:val="005C5452"/>
-    <w:pPr>
-      <w:tabs>
-        <w:tab w:val="center" w:pos="4320"/>
-        <w:tab w:val="right" w:pos="8640"/>
-      </w:tabs>
-    </w:pPr>
-  </w:style>
-  <w:style w:type="character" w:styleId="Hyperlink">
-    <w:name w:val="Hyperlink"/>
-    <w:rsid w:val="00A30968"/>
-    <w:rPr>
-      <w:color w:val="0000FF"/>
-      <w:u w:val="single"/>
-    </w:rPr>
-  </w:style>
-  <w:style w:type="paragraph" w:customStyle="1" w:styleId="Field">
-    <w:name w:val="Field"/>
-    <w:basedOn w:val="Normal"/>
-    <w:qFormat/>
-    <w:rsid w:val="00BA7074"/>
-    <w:rPr>
-      <w:b/>
-    </w:rPr>
-  </w:style>
-  <w:style w:type="paragraph" w:styleId="ListParagraph">
-    <w:name w:val="List Paragraph"/>
-    <w:basedOn w:val="Normal"/>
-    <w:uiPriority w:val="72"/>
-    <w:rsid w:val="00ED5B55"/>
-    <w:pPr>
-      <w:ind w:left="720"/>
-      <w:contextualSpacing/>
-    </w:pPr>
-  </w:style>
-  <w:style w:type="character" w:styleId="CommentReference">
-    <w:name w:val="annotation reference"/>
-    <w:basedOn w:val="DefaultParagraphFont"/>
-    <w:semiHidden/>
-    <w:unhideWhenUsed/>
-    <w:rsid w:val="00FE37BD"/>
-    <w:rPr>
-      <w:sz w:val="16"/>
-      <w:szCs w:val="16"/>
-    </w:rPr>
-  </w:style>
-  <w:style w:type="paragraph" w:styleId="CommentText">
-    <w:name w:val="annotation text"/>
-    <w:basedOn w:val="Normal"/>
-    <w:link w:val="CommentTextChar"/>
-    <w:semiHidden/>
-    <w:unhideWhenUsed/>
-    <w:rsid w:val="00FE37BD"/>
-    <w:rPr>
-      <w:szCs w:val="20"/>
-    </w:rPr>
-  </w:style>
-  <w:style w:type="character" w:customStyle="1" w:styleId="CommentTextChar">
-    <w:name w:val="Comment Text Char"/>
-    <w:basedOn w:val="DefaultParagraphFont"/>
-    <w:link w:val="CommentText"/>
-    <w:semiHidden/>
-    <w:rsid w:val="00FE37BD"/>
-    <w:rPr>
-      <w:rFonts w:ascii="Calibri" w:hAnsi="Calibri"/>
-    </w:rPr>
-  </w:style>
-  <w:style w:type="paragraph" w:styleId="CommentSubject">
-    <w:name w:val="annotation subject"/>
-    <w:basedOn w:val="CommentText"/>
-    <w:next w:val="CommentText"/>
-    <w:link w:val="CommentSubjectChar"/>
-    <w:semiHidden/>
-    <w:unhideWhenUsed/>
-    <w:rsid w:val="00FE37BD"/>
-    <w:rPr>
-      <w:b/>
-      <w:bCs/>
-    </w:rPr>
-  </w:style>
-  <w:style w:type="character" w:customStyle="1" w:styleId="CommentSubjectChar">
-    <w:name w:val="Comment Subject Char"/>
-    <w:basedOn w:val="CommentTextChar"/>
-    <w:link w:val="CommentSubject"/>
-    <w:semiHidden/>
-    <w:rsid w:val="00FE37BD"/>
-    <w:rPr>
-      <w:rFonts w:ascii="Calibri" w:hAnsi="Calibri"/>
-      <w:b/>
-      <w:bCs/>
-    </w:rPr>
-  </w:style>
-  <w:style w:type="paragraph" w:styleId="BalloonText">
-    <w:name w:val="Balloon Text"/>
-    <w:basedOn w:val="Normal"/>
-    <w:link w:val="BalloonTextChar"/>
-    <w:semiHidden/>
-    <w:unhideWhenUsed/>
-    <w:rsid w:val="00FE37BD"/>
-    <w:rPr>
-      <w:rFonts w:ascii="Segoe UI" w:hAnsi="Segoe UI" w:cs="Segoe UI"/>
-      <w:sz w:val="18"/>
-      <w:szCs w:val="18"/>
-    </w:rPr>
-  </w:style>
-  <w:style w:type="character" w:customStyle="1" w:styleId="BalloonTextChar">
-    <w:name w:val="Balloon Text Char"/>
-    <w:basedOn w:val="DefaultParagraphFont"/>
-    <w:link w:val="BalloonText"/>
-    <w:semiHidden/>
-    <w:rsid w:val="00FE37BD"/>
-    <w:rPr>
-      <w:rFonts w:ascii="Segoe UI" w:hAnsi="Segoe UI" w:cs="Segoe UI"/>
-      <w:sz w:val="18"/>
-      <w:szCs w:val="18"/>
-    </w:rPr>
-  </w:style>
-</w:styles>
-</file>
-
-<file path=word/stylesWithEffects.xml><?xml version="1.0" encoding="utf-8"?>
-<w:styles xmlns:wpc="http://schemas.microsoft.com/office/word/2010/wordprocessingCanvas" xmlns:mc="http://schemas.openxmlformats.org/markup-compatibility/2006" xmlns:o="urn:schemas-microsoft-com:office:office" xmlns:r="http://schemas.openxmlformats.org/officeDocument/2006/relationships" xmlns:m="http://schemas.openxmlformats.org/officeDocument/2006/math" xmlns:v="urn:schemas-microsoft-com:vml" xmlns:wp14="http://schemas.microsoft.com/office/word/2010/wordprocessingDrawing" xmlns:wp="http://schemas.openxmlformats.org/drawingml/2006/wordprocessingDrawing" xmlns:w10="urn:schemas-microsoft-com:office:word" xmlns:w="http://schemas.openxmlformats.org/wordprocessingml/2006/main" xmlns:w14="http://schemas.microsoft.com/office/word/2010/wordml" xmlns:wpg="http://schemas.microsoft.com/office/word/2010/wordprocessingGroup" xmlns:wpi="http://schemas.microsoft.com/office/word/2010/wordprocessingInk" xmlns:wne="http://schemas.microsoft.com/office/word/2006/wordml" xmlns:wps="http://schemas.microsoft.com/office/word/2010/wordprocessingShape" mc:Ignorable="w14 wp14">
-  <w:docDefaults>
-    <w:rPrDefault>
-      <w:rPr>
-        <w:rFonts w:ascii="Times New Roman" w:eastAsia="Times New Roman" w:hAnsi="Times New Roman" w:cs="Times New Roman"/>
-        <w:lang w:val="en-US" w:eastAsia="en-US" w:bidi="ar-SA"/>
-      </w:rPr>
-    </w:rPrDefault>
-    <w:pPrDefault/>
-  </w:docDefaults>
-  <w:latentStyles w:defLockedState="0" w:defUIPriority="0" w:defSemiHidden="1" w:defUnhideWhenUsed="1" w:defQFormat="0" w:count="267">
-    <w:lsdException w:name="Normal" w:semiHidden="0" w:unhideWhenUsed="0" w:qFormat="1"/>
-    <w:lsdException w:name="heading 1" w:semiHidden="0" w:unhideWhenUsed="0" w:qFormat="1"/>
-    <w:lsdException w:name="heading 2" w:qFormat="1"/>
-    <w:lsdException w:name="heading 3" w:qFormat="1"/>
-    <w:lsdException w:name="heading 4" w:qFormat="1"/>
-    <w:lsdException w:name="heading 5" w:qFormat="1"/>
-    <w:lsdException w:name="heading 6" w:qFormat="1"/>
-    <w:lsdException w:name="heading 7" w:qFormat="1"/>
-    <w:lsdException w:name="heading 8" w:qFormat="1"/>
-    <w:lsdException w:name="heading 9" w:qFormat="1"/>
-    <w:lsdException w:name="caption" w:qFormat="1"/>
-    <w:lsdException w:name="List Number" w:semiHidden="0" w:unhideWhenUsed="0"/>
-    <w:lsdException w:name="List 4" w:semiHidden="0" w:unhideWhenUsed="0"/>
-    <w:lsdException w:name="List 5" w:semiHidden="0" w:unhideWhenUsed="0"/>
-    <w:lsdException w:name="Title" w:semiHidden="0" w:unhideWhenUsed="0" w:qFormat="1"/>
-    <w:lsdException w:name="Subtitle" w:semiHidden="0" w:unhideWhenUsed="0" w:qFormat="1"/>
-    <w:lsdException w:name="Salutation" w:semiHidden="0" w:unhideWhenUsed="0"/>
-    <w:lsdException w:name="Date" w:semiHidden="0" w:unhideWhenUsed="0"/>
-    <w:lsdException w:name="Body Text First Indent" w:semiHidden="0" w:unhideWhenUsed="0"/>
-    <w:lsdException w:name="Strong" w:semiHidden="0" w:unhideWhenUsed="0" w:qFormat="1"/>
-    <w:lsdException w:name="Emphasis" w:semiHidden="0" w:unhideWhenUsed="0" w:qFormat="1"/>
-    <w:lsdException w:name="Table Grid" w:semiHidden="0" w:unhideWhenUsed="0"/>
-    <w:lsdException w:name="Placeholder Text" w:semiHidden="0" w:uiPriority="67" w:unhideWhenUsed="0"/>
-    <w:lsdException w:name="No Spacing" w:semiHidden="0" w:uiPriority="68" w:unhideWhenUsed="0"/>
-    <w:lsdException w:name="Light Shading" w:semiHidden="0" w:uiPriority="69" w:unhideWhenUsed="0"/>
-    <w:lsdException w:name="Light List" w:semiHidden="0" w:uiPriority="70" w:unhideWhenUsed="0"/>
-    <w:lsdException w:name="Light Grid" w:semiHidden="0" w:uiPriority="71" w:unhideWhenUsed="0"/>
-    <w:lsdException w:name="Medium Shading 1" w:semiHidden="0" w:uiPriority="72" w:unhideWhenUsed="0"/>
-    <w:lsdException w:name="Medium Shading 2" w:semiHidden="0" w:uiPriority="73" w:unhideWhenUsed="0"/>
-    <w:lsdException w:name="Medium List 1" w:semiHidden="0" w:uiPriority="60" w:unhideWhenUsed="0"/>
-    <w:lsdException w:name="Medium List 2" w:semiHidden="0" w:uiPriority="61" w:unhideWhenUsed="0"/>
-    <w:lsdException w:name="Medium Grid 1" w:semiHidden="0" w:uiPriority="62" w:unhideWhenUsed="0"/>
-    <w:lsdException w:name="Medium Grid 2" w:semiHidden="0" w:uiPriority="63" w:unhideWhenUsed="0"/>
-    <w:lsdException w:name="Medium Grid 3" w:semiHidden="0" w:uiPriority="64" w:unhideWhenUsed="0"/>
-    <w:lsdException w:name="Dark List" w:semiHidden="0" w:uiPriority="65" w:unhideWhenUsed="0"/>
-    <w:lsdException w:name="Colorful Shading" w:semiHidden="0" w:uiPriority="99" w:unhideWhenUsed="0"/>
-    <w:lsdException w:name="Colorful List" w:semiHidden="0" w:uiPriority="34" w:unhideWhenUsed="0" w:qFormat="1"/>
-    <w:lsdException w:name="Colorful Grid" w:semiHidden="0" w:uiPriority="29" w:unhideWhenUsed="0" w:qFormat="1"/>
-    <w:lsdException w:name="Light Shading Accent 1" w:semiHidden="0" w:uiPriority="30" w:unhideWhenUsed="0" w:qFormat="1"/>
-    <w:lsdException w:name="Light List Accent 1" w:semiHidden="0" w:uiPriority="66" w:unhideWhenUsed="0"/>
-    <w:lsdException w:name="Light Grid Accent 1" w:semiHidden="0" w:uiPriority="67" w:unhideWhenUsed="0"/>
-    <w:lsdException w:name="Medium Shading 1 Accent 1" w:semiHidden="0" w:uiPriority="68" w:unhideWhenUsed="0"/>
-    <w:lsdException w:name="Medium Shading 2 Accent 1" w:semiHidden="0" w:uiPriority="69" w:unhideWhenUsed="0"/>
-    <w:lsdException w:name="Medium List 1 Accent 1" w:semiHidden="0" w:uiPriority="70" w:unhideWhenUsed="0"/>
-    <w:lsdException w:name="Revision" w:uiPriority="71" w:unhideWhenUsed="0"/>
-    <w:lsdException w:name="List Paragraph" w:semiHidden="0" w:uiPriority="72" w:unhideWhenUsed="0"/>
-    <w:lsdException w:name="Quote" w:semiHidden="0" w:uiPriority="73" w:unhideWhenUsed="0"/>
-    <w:lsdException w:name="Intense Quote" w:semiHidden="0" w:uiPriority="60" w:unhideWhenUsed="0"/>
-    <w:lsdException w:name="Medium List 2 Accent 1" w:semiHidden="0" w:uiPriority="61" w:unhideWhenUsed="0"/>
-    <w:lsdException w:name="Medium Grid 1 Accent 1" w:semiHidden="0" w:uiPriority="62" w:unhideWhenUsed="0"/>
-    <w:lsdException w:name="Medium Grid 2 Accent 1" w:semiHidden="0" w:uiPriority="63" w:unhideWhenUsed="0"/>
-    <w:lsdException w:name="Medium Grid 3 Accent 1" w:semiHidden="0" w:uiPriority="64" w:unhideWhenUsed="0"/>
-    <w:lsdException w:name="Dark List Accent 1" w:semiHidden="0" w:uiPriority="65" w:unhideWhenUsed="0"/>
-    <w:lsdException w:name="Colorful Shading Accent 1" w:semiHidden="0" w:uiPriority="66" w:unhideWhenUsed="0"/>
-    <w:lsdException w:name="Colorful List Accent 1" w:semiHidden="0" w:uiPriority="67" w:unhideWhenUsed="0"/>
-    <w:lsdException w:name="Colorful Grid Accent 1" w:semiHidden="0" w:uiPriority="68" w:unhideWhenUsed="0"/>
-    <w:lsdException w:name="Light Shading Accent 2" w:semiHidden="0" w:uiPriority="69" w:unhideWhenUsed="0"/>
-    <w:lsdException w:name="Light List Accent 2" w:semiHidden="0" w:uiPriority="70" w:unhideWhenUsed="0"/>
-    <w:lsdException w:name="Light Grid Accent 2" w:semiHidden="0" w:uiPriority="71" w:unhideWhenUsed="0"/>
-    <w:lsdException w:name="Medium Shading 1 Accent 2" w:semiHidden="0" w:uiPriority="72" w:unhideWhenUsed="0"/>
-    <w:lsdException w:name="Medium Shading 2 Accent 2" w:semiHidden="0" w:uiPriority="73" w:unhideWhenUsed="0"/>
-    <w:lsdException w:name="Medium List 1 Accent 2" w:semiHidden="0" w:uiPriority="60" w:unhideWhenUsed="0"/>
-    <w:lsdException w:name="Medium List 2 Accent 2" w:semiHidden="0" w:uiPriority="61" w:unhideWhenUsed="0"/>
-    <w:lsdException w:name="Medium Grid 1 Accent 2" w:semiHidden="0" w:uiPriority="62" w:unhideWhenUsed="0"/>
-    <w:lsdException w:name="Medium Grid 2 Accent 2" w:semiHidden="0" w:uiPriority="63" w:unhideWhenUsed="0"/>
-    <w:lsdException w:name="Medium Grid 3 Accent 2" w:semiHidden="0" w:uiPriority="64" w:unhideWhenUsed="0"/>
-    <w:lsdException w:name="Dark List Accent 2" w:semiHidden="0" w:uiPriority="65" w:unhideWhenUsed="0"/>
-    <w:lsdException w:name="Colorful Shading Accent 2" w:semiHidden="0" w:uiPriority="66" w:unhideWhenUsed="0"/>
-    <w:lsdException w:name="Colorful List Accent 2" w:semiHidden="0" w:uiPriority="67" w:unhideWhenUsed="0"/>
-    <w:lsdException w:name="Colorful Grid Accent 2" w:semiHidden="0" w:uiPriority="68" w:unhideWhenUsed="0"/>
-    <w:lsdException w:name="Light Shading Accent 3" w:semiHidden="0" w:uiPriority="69" w:unhideWhenUsed="0"/>
-    <w:lsdException w:name="Light List Accent 3" w:semiHidden="0" w:uiPriority="70" w:unhideWhenUsed="0"/>
-    <w:lsdException w:name="Light Grid Accent 3" w:semiHidden="0" w:uiPriority="71" w:unhideWhenUsed="0"/>
-    <w:lsdException w:name="Medium Shading 1 Accent 3" w:semiHidden="0" w:uiPriority="72" w:unhideWhenUsed="0"/>
-    <w:lsdException w:name="Medium Shading 2 Accent 3" w:semiHidden="0" w:uiPriority="73" w:unhideWhenUsed="0"/>
-    <w:lsdException w:name="Medium List 1 Accent 3" w:semiHidden="0" w:uiPriority="60" w:unhideWhenUsed="0"/>
-    <w:lsdException w:name="Medium List 2 Accent 3" w:semiHidden="0" w:uiPriority="61" w:unhideWhenUsed="0"/>
-    <w:lsdException w:name="Medium Grid 1 Accent 3" w:semiHidden="0" w:uiPriority="62" w:unhideWhenUsed="0"/>
-    <w:lsdException w:name="Medium Grid 2 Accent 3" w:semiHidden="0" w:uiPriority="63" w:unhideWhenUsed="0"/>
-    <w:lsdException w:name="Medium Grid 3 Accent 3" w:semiHidden="0" w:uiPriority="64" w:unhideWhenUsed="0"/>
-    <w:lsdException w:name="Dark List Accent 3" w:semiHidden="0" w:uiPriority="65" w:unhideWhenUsed="0"/>
-    <w:lsdException w:name="Colorful Shading Accent 3" w:semiHidden="0" w:uiPriority="66" w:unhideWhenUsed="0"/>
-    <w:lsdException w:name="Colorful List Accent 3" w:semiHidden="0" w:uiPriority="67" w:unhideWhenUsed="0"/>
-    <w:lsdException w:name="Colorful Grid Accent 3" w:semiHidden="0" w:uiPriority="68" w:unhideWhenUsed="0"/>
-    <w:lsdException w:name="Light Shading Accent 4" w:semiHidden="0" w:uiPriority="69" w:unhideWhenUsed="0"/>
-    <w:lsdException w:name="Light List Accent 4" w:semiHidden="0" w:uiPriority="70" w:unhideWhenUsed="0"/>
-    <w:lsdException w:name="Light Grid Accent 4" w:semiHidden="0" w:uiPriority="71" w:unhideWhenUsed="0"/>
-    <w:lsdException w:name="Medium Shading 1 Accent 4" w:semiHidden="0" w:uiPriority="72" w:unhideWhenUsed="0"/>
-    <w:lsdException w:name="Medium Shading 2 Accent 4" w:semiHidden="0" w:uiPriority="73" w:unhideWhenUsed="0"/>
-    <w:lsdException w:name="Medium List 1 Accent 4" w:semiHidden="0" w:uiPriority="60" w:unhideWhenUsed="0"/>
-    <w:lsdException w:name="Medium List 2 Accent 4" w:semiHidden="0" w:uiPriority="61" w:unhideWhenUsed="0"/>
-    <w:lsdException w:name="Medium Grid 1 Accent 4" w:semiHidden="0" w:uiPriority="62" w:unhideWhenUsed="0"/>
-    <w:lsdException w:name="Medium Grid 2 Accent 4" w:semiHidden="0" w:uiPriority="63" w:unhideWhenUsed="0"/>
-    <w:lsdException w:name="Medium Grid 3 Accent 4" w:semiHidden="0" w:uiPriority="64" w:unhideWhenUsed="0"/>
-    <w:lsdException w:name="Dark List Accent 4" w:semiHidden="0" w:uiPriority="65" w:unhideWhenUsed="0"/>
-    <w:lsdException w:name="Colorful Shading Accent 4" w:semiHidden="0" w:uiPriority="66" w:unhideWhenUsed="0"/>
-    <w:lsdException w:name="Colorful List Accent 4" w:semiHidden="0" w:uiPriority="67" w:unhideWhenUsed="0"/>
-    <w:lsdException w:name="Colorful Grid Accent 4" w:semiHidden="0" w:uiPriority="68" w:unhideWhenUsed="0"/>
-    <w:lsdException w:name="Light Shading Accent 5" w:semiHidden="0" w:uiPriority="69" w:unhideWhenUsed="0"/>
-    <w:lsdException w:name="Light List Accent 5" w:semiHidden="0" w:uiPriority="70" w:unhideWhenUsed="0"/>
-    <w:lsdException w:name="Light Grid Accent 5" w:semiHidden="0" w:uiPriority="71" w:unhideWhenUsed="0"/>
-    <w:lsdException w:name="Medium Shading 1 Accent 5" w:semiHidden="0" w:uiPriority="72" w:unhideWhenUsed="0"/>
-    <w:lsdException w:name="Medium Shading 2 Accent 5" w:semiHidden="0" w:uiPriority="73" w:unhideWhenUsed="0"/>
-    <w:lsdException w:name="Medium List 1 Accent 5" w:semiHidden="0" w:uiPriority="60" w:unhideWhenUsed="0"/>
-    <w:lsdException w:name="Medium List 2 Accent 5" w:semiHidden="0" w:uiPriority="61" w:unhideWhenUsed="0"/>
-    <w:lsdException w:name="Medium Grid 1 Accent 5" w:semiHidden="0" w:uiPriority="62" w:unhideWhenUsed="0"/>
-    <w:lsdException w:name="Medium Grid 2 Accent 5" w:semiHidden="0" w:uiPriority="63" w:unhideWhenUsed="0"/>
-    <w:lsdException w:name="Medium Grid 3 Accent 5" w:semiHidden="0" w:uiPriority="64" w:unhideWhenUsed="0"/>
-    <w:lsdException w:name="Dark List Accent 5" w:semiHidden="0" w:uiPriority="65" w:unhideWhenUsed="0"/>
-    <w:lsdException w:name="Colorful Shading Accent 5" w:semiHidden="0" w:uiPriority="66" w:unhideWhenUsed="0"/>
-    <w:lsdException w:name="Colorful List Accent 5" w:semiHidden="0" w:uiPriority="67" w:unhideWhenUsed="0"/>
-    <w:lsdException w:name="Colorful Grid Accent 5" w:semiHidden="0" w:uiPriority="68" w:unhideWhenUsed="0"/>
-    <w:lsdException w:name="Light Shading Accent 6" w:semiHidden="0" w:uiPriority="69" w:unhideWhenUsed="0"/>
-    <w:lsdException w:name="Light List Accent 6" w:semiHidden="0" w:uiPriority="70" w:unhideWhenUsed="0"/>
-    <w:lsdException w:name="Light Grid Accent 6" w:semiHidden="0" w:uiPriority="71" w:unhideWhenUsed="0"/>
-    <w:lsdException w:name="Medium Shading 1 Accent 6" w:semiHidden="0" w:uiPriority="72" w:unhideWhenUsed="0"/>
-    <w:lsdException w:name="Medium Shading 2 Accent 6" w:semiHidden="0" w:uiPriority="73" w:unhideWhenUsed="0"/>
-    <w:lsdException w:name="Medium List 1 Accent 6" w:semiHidden="0" w:uiPriority="19" w:unhideWhenUsed="0" w:qFormat="1"/>
-    <w:lsdException w:name="Medium List 2 Accent 6" w:semiHidden="0" w:uiPriority="21" w:unhideWhenUsed="0" w:qFormat="1"/>
-    <w:lsdException w:name="Medium Grid 1 Accent 6" w:semiHidden="0" w:uiPriority="31" w:unhideWhenUsed="0" w:qFormat="1"/>
-    <w:lsdException w:name="Medium Grid 2 Accent 6" w:semiHidden="0" w:uiPriority="32" w:unhideWhenUsed="0" w:qFormat="1"/>
-    <w:lsdException w:name="Medium Grid 3 Accent 6" w:semiHidden="0" w:uiPriority="33" w:unhideWhenUsed="0" w:qFormat="1"/>
-    <w:lsdException w:name="Dark List Accent 6" w:semiHidden="0" w:uiPriority="37" w:unhideWhenUsed="0"/>
-    <w:lsdException w:name="Colorful Shading Accent 6" w:semiHidden="0" w:uiPriority="39" w:unhideWhenUsed="0" w:qFormat="1"/>
-    <w:lsdException w:name="Colorful List Accent 6" w:semiHidden="0" w:uiPriority="41" w:unhideWhenUsed="0"/>
-    <w:lsdException w:name="Colorful Grid Accent 6" w:semiHidden="0" w:uiPriority="42" w:unhideWhenUsed="0"/>
-    <w:lsdException w:name="Subtle Emphasis" w:semiHidden="0" w:uiPriority="43" w:unhideWhenUsed="0"/>
-    <w:lsdException w:name="Intense Emphasis" w:semiHidden="0" w:uiPriority="44" w:unhideWhenUsed="0"/>
-    <w:lsdException w:name="Subtle Reference" w:semiHidden="0" w:uiPriority="45" w:unhideWhenUsed="0"/>
-    <w:lsdException w:name="Intense Reference" w:semiHidden="0" w:uiPriority="40" w:unhideWhenUsed="0"/>
-    <w:lsdException w:name="Book Title" w:semiHidden="0" w:uiPriority="46" w:unhideWhenUsed="0"/>
-    <w:lsdException w:name="Bibliography" w:uiPriority="47"/>
-    <w:lsdException w:name="TOC Heading" w:uiPriority="48"/>
+  <w:latentStyles w:defLockedState="0" w:defUIPriority="0" w:defSemiHidden="0" w:defUnhideWhenUsed="0" w:defQFormat="0" w:count="371">
+    <w:lsdException w:name="Normal" w:qFormat="1"/>
+    <w:lsdException w:name="heading 1" w:qFormat="1"/>
+    <w:lsdException w:name="heading 2" w:semiHidden="1" w:unhideWhenUsed="1" w:qFormat="1"/>
+    <w:lsdException w:name="heading 3" w:semiHidden="1" w:unhideWhenUsed="1" w:qFormat="1"/>
+    <w:lsdException w:name="heading 4" w:semiHidden="1" w:unhideWhenUsed="1" w:qFormat="1"/>
+    <w:lsdException w:name="heading 5" w:semiHidden="1" w:unhideWhenUsed="1" w:qFormat="1"/>
+    <w:lsdException w:name="heading 6" w:semiHidden="1" w:unhideWhenUsed="1" w:qFormat="1"/>
+    <w:lsdException w:name="heading 7" w:semiHidden="1" w:unhideWhenUsed="1" w:qFormat="1"/>
+    <w:lsdException w:name="heading 8" w:semiHidden="1" w:unhideWhenUsed="1" w:qFormat="1"/>
+    <w:lsdException w:name="heading 9" w:semiHidden="1" w:unhideWhenUsed="1" w:qFormat="1"/>
+    <w:lsdException w:name="index 1" w:semiHidden="1" w:unhideWhenUsed="1"/>
+    <w:lsdException w:name="index 2" w:semiHidden="1" w:unhideWhenUsed="1"/>
+    <w:lsdException w:name="index 3" w:semiHidden="1" w:unhideWhenUsed="1"/>
+    <w:lsdException w:name="index 4" w:semiHidden="1" w:unhideWhenUsed="1"/>
+    <w:lsdException w:name="index 5" w:semiHidden="1" w:unhideWhenUsed="1"/>
+    <w:lsdException w:name="index 6" w:semiHidden="1" w:unhideWhenUsed="1"/>
+    <w:lsdException w:name="index 7" w:semiHidden="1" w:unhideWhenUsed="1"/>
+    <w:lsdException w:name="index 8" w:semiHidden="1" w:unhideWhenUsed="1"/>
+    <w:lsdException w:name="index 9" w:semiHidden="1" w:unhideWhenUsed="1"/>
+    <w:lsdException w:name="toc 1" w:semiHidden="1" w:unhideWhenUsed="1"/>
+    <w:lsdException w:name="toc 2" w:semiHidden="1" w:unhideWhenUsed="1"/>
+    <w:lsdException w:name="toc 3" w:semiHidden="1" w:unhideWhenUsed="1"/>
+    <w:lsdException w:name="toc 4" w:semiHidden="1" w:unhideWhenUsed="1"/>
+    <w:lsdException w:name="toc 5" w:semiHidden="1" w:unhideWhenUsed="1"/>
+    <w:lsdException w:name="toc 6" w:semiHidden="1" w:unhideWhenUsed="1"/>
+    <w:lsdException w:name="toc 7" w:semiHidden="1" w:unhideWhenUsed="1"/>
+    <w:lsdException w:name="toc 8" w:semiHidden="1" w:unhideWhenUsed="1"/>
+    <w:lsdException w:name="toc 9" w:semiHidden="1" w:unhideWhenUsed="1"/>
+    <w:lsdException w:name="Normal Indent" w:semiHidden="1" w:unhideWhenUsed="1"/>
+    <w:lsdException w:name="footnote text" w:semiHidden="1" w:unhideWhenUsed="1"/>
+    <w:lsdException w:name="annotation text" w:semiHidden="1" w:unhideWhenUsed="1"/>
+    <w:lsdException w:name="header" w:semiHidden="1" w:unhideWhenUsed="1"/>
+    <w:lsdException w:name="footer" w:semiHidden="1" w:unhideWhenUsed="1"/>
+    <w:lsdException w:name="index heading" w:semiHidden="1" w:unhideWhenUsed="1"/>
+    <w:lsdException w:name="caption" w:semiHidden="1" w:unhideWhenUsed="1" w:qFormat="1"/>
+    <w:lsdException w:name="table of figures" w:semiHidden="1" w:unhideWhenUsed="1"/>
+    <w:lsdException w:name="envelope address" w:semiHidden="1" w:unhideWhenUsed="1"/>
+    <w:lsdException w:name="envelope return" w:semiHidden="1" w:unhideWhenUsed="1"/>
+    <w:lsdException w:name="footnote reference" w:semiHidden="1" w:unhideWhenUsed="1"/>
+    <w:lsdException w:name="annotation reference" w:semiHidden="1" w:unhideWhenUsed="1"/>
+    <w:lsdException w:name="line number" w:semiHidden="1" w:unhideWhenUsed="1"/>
+    <w:lsdException w:name="page number" w:semiHidden="1" w:unhideWhenUsed="1"/>
+    <w:lsdException w:name="endnote reference" w:semiHidden="1" w:unhideWhenUsed="1"/>
+    <w:lsdException w:name="endnote text" w:semiHidden="1" w:unhideWhenUsed="1"/>
+    <w:lsdException w:name="table of authorities" w:semiHidden="1" w:unhideWhenUsed="1"/>
+    <w:lsdException w:name="macro" w:semiHidden="1" w:unhideWhenUsed="1"/>
+    <w:lsdException w:name="toa heading" w:semiHidden="1" w:unhideWhenUsed="1"/>
+    <w:lsdException w:name="List" w:semiHidden="1" w:unhideWhenUsed="1"/>
+    <w:lsdException w:name="List Bullet" w:semiHidden="1" w:unhideWhenUsed="1"/>
+    <w:lsdException w:name="List 2" w:semiHidden="1" w:unhideWhenUsed="1"/>
+    <w:lsdException w:name="List 3" w:semiHidden="1" w:unhideWhenUsed="1"/>
+    <w:lsdException w:name="List Bullet 2" w:semiHidden="1" w:unhideWhenUsed="1"/>
+    <w:lsdException w:name="List Bullet 3" w:semiHidden="1" w:unhideWhenUsed="1"/>
+    <w:lsdException w:name="List Bullet 4" w:semiHidden="1" w:unhideWhenUsed="1"/>
+    <w:lsdException w:name="List Bullet 5" w:semiHidden="1" w:unhideWhenUsed="1"/>
+    <w:lsdException w:name="List Number 2" w:semiHidden="1" w:unhideWhenUsed="1"/>
+    <w:lsdException w:name="List Number 3" w:semiHidden="1" w:unhideWhenUsed="1"/>
+    <w:lsdException w:name="List Number 4" w:semiHidden="1" w:unhideWhenUsed="1"/>
+    <w:lsdException w:name="List Number 5" w:semiHidden="1" w:unhideWhenUsed="1"/>
+    <w:lsdException w:name="Title" w:qFormat="1"/>
+    <w:lsdException w:name="Closing" w:semiHidden="1" w:unhideWhenUsed="1"/>
+    <w:lsdException w:name="Signature" w:semiHidden="1" w:unhideWhenUsed="1"/>
+    <w:lsdException w:name="Default Paragraph Font" w:semiHidden="1" w:uiPriority="1" w:unhideWhenUsed="1"/>
+    <w:lsdException w:name="Body Text" w:semiHidden="1" w:unhideWhenUsed="1"/>
+    <w:lsdException w:name="Body Text Indent" w:semiHidden="1" w:unhideWhenUsed="1"/>
+    <w:lsdException w:name="List Continue" w:semiHidden="1" w:unhideWhenUsed="1"/>
+    <w:lsdException w:name="List Continue 2" w:semiHidden="1" w:unhideWhenUsed="1"/>
+    <w:lsdException w:name="List Continue 3" w:semiHidden="1" w:unhideWhenUsed="1"/>
+    <w:lsdException w:name="List Continue 4" w:semiHidden="1" w:unhideWhenUsed="1"/>
+    <w:lsdException w:name="List Continue 5" w:semiHidden="1" w:unhideWhenUsed="1"/>
+    <w:lsdException w:name="Message Header" w:semiHidden="1" w:unhideWhenUsed="1"/>
+    <w:lsdException w:name="Subtitle" w:qFormat="1"/>
+    <w:lsdException w:name="Body Text First Indent 2" w:semiHidden="1" w:unhideWhenUsed="1"/>
+    <w:lsdException w:name="Note Heading" w:semiHidden="1" w:unhideWhenUsed="1"/>
+    <w:lsdException w:name="Body Text 2" w:semiHidden="1" w:unhideWhenUsed="1"/>
+    <w:lsdException w:name="Body Text 3" w:semiHidden="1" w:unhideWhenUsed="1"/>
+    <w:lsdException w:name="Body Text Indent 2" w:semiHidden="1" w:unhideWhenUsed="1"/>
+    <w:lsdException w:name="Body Text Indent 3" w:semiHidden="1" w:unhideWhenUsed="1"/>
+    <w:lsdException w:name="Block Text" w:semiHidden="1" w:unhideWhenUsed="1"/>
+    <w:lsdException w:name="Hyperlink" w:semiHidden="1" w:unhideWhenUsed="1"/>
+    <w:lsdException w:name="FollowedHyperlink" w:semiHidden="1" w:unhideWhenUsed="1"/>
+    <w:lsdException w:name="Strong" w:qFormat="1"/>
+    <w:lsdException w:name="Emphasis" w:qFormat="1"/>
+    <w:lsdException w:name="Document Map" w:semiHidden="1" w:unhideWhenUsed="1"/>
+    <w:lsdException w:name="Plain Text" w:semiHidden="1" w:unhideWhenUsed="1"/>
+    <w:lsdException w:name="E-mail Signature" w:semiHidden="1" w:unhideWhenUsed="1"/>
+    <w:lsdException w:name="HTML Top of Form" w:semiHidden="1" w:unhideWhenUsed="1"/>
+    <w:lsdException w:name="HTML Bottom of Form" w:semiHidden="1" w:unhideWhenUsed="1"/>
+    <w:lsdException w:name="Normal (Web)" w:semiHidden="1" w:unhideWhenUsed="1"/>
+    <w:lsdException w:name="HTML Acronym" w:semiHidden="1" w:unhideWhenUsed="1"/>
+    <w:lsdException w:name="HTML Address" w:semiHidden="1" w:unhideWhenUsed="1"/>
+    <w:lsdException w:name="HTML Cite" w:semiHidden="1" w:unhideWhenUsed="1"/>
+    <w:lsdException w:name="HTML Code" w:semiHidden="1" w:unhideWhenUsed="1"/>
+    <w:lsdException w:name="HTML Definition" w:semiHidden="1" w:unhideWhenUsed="1"/>
+    <w:lsdException w:name="HTML Keyboard" w:semiHidden="1" w:unhideWhenUsed="1"/>
+    <w:lsdException w:name="HTML Preformatted" w:semiHidden="1" w:unhideWhenUsed="1"/>
+    <w:lsdException w:name="HTML Sample" w:semiHidden="1" w:unhideWhenUsed="1"/>
+    <w:lsdException w:name="HTML Typewriter" w:semiHidden="1" w:unhideWhenUsed="1"/>
+    <w:lsdException w:name="HTML Variable" w:semiHidden="1" w:unhideWhenUsed="1"/>
+    <w:lsdException w:name="Normal Table" w:semiHidden="1" w:unhideWhenUsed="1"/>
+    <w:lsdException w:name="annotation subject" w:semiHidden="1" w:unhideWhenUsed="1"/>
+    <w:lsdException w:name="No List" w:semiHidden="1" w:uiPriority="99" w:unhideWhenUsed="1"/>
+    <w:lsdException w:name="Outline List 1" w:semiHidden="1" w:unhideWhenUsed="1"/>
+    <w:lsdException w:name="Outline List 2" w:semiHidden="1" w:unhideWhenUsed="1"/>
+    <w:lsdException w:name="Outline List 3" w:semiHidden="1" w:unhideWhenUsed="1"/>
+    <w:lsdException w:name="Table Simple 1" w:semiHidden="1" w:unhideWhenUsed="1"/>
+    <w:lsdException w:name="Table Simple 2" w:semiHidden="1" w:unhideWhenUsed="1"/>
+    <w:lsdException w:name="Table Simple 3" w:semiHidden="1" w:unhideWhenUsed="1"/>
+    <w:lsdException w:name="Table Classic 1" w:semiHidden="1" w:unhideWhenUsed="1"/>
+    <w:lsdException w:name="Table Classic 2" w:semiHidden="1" w:unhideWhenUsed="1"/>
+    <w:lsdException w:name="Table Classic 3" w:semiHidden="1" w:unhideWhenUsed="1"/>
+    <w:lsdException w:name="Table Classic 4" w:semiHidden="1" w:unhideWhenUsed="1"/>
+    <w:lsdException w:name="Table Colorful 1" w:semiHidden="1" w:unhideWhenUsed="1"/>
+    <w:lsdException w:name="Table Colorful 2" w:semiHidden="1" w:unhideWhenUsed="1"/>
+    <w:lsdException w:name="Table Colorful 3" w:semiHidden="1" w:unhideWhenUsed="1"/>
+    <w:lsdException w:name="Table Columns 1" w:semiHidden="1" w:unhideWhenUsed="1"/>
+    <w:lsdException w:name="Table Columns 2" w:semiHidden="1" w:unhideWhenUsed="1"/>
+    <w:lsdException w:name="Table Columns 3" w:semiHidden="1" w:unhideWhenUsed="1"/>
+    <w:lsdException w:name="Table Columns 4" w:semiHidden="1" w:unhideWhenUsed="1"/>
+    <w:lsdException w:name="Table Columns 5" w:semiHidden="1" w:unhideWhenUsed="1"/>
+    <w:lsdException w:name="Table Grid 1" w:semiHidden="1" w:unhideWhenUsed="1"/>
+    <w:lsdException w:name="Table Grid 2" w:semiHidden="1" w:unhideWhenUsed="1"/>
+    <w:lsdException w:name="Table Grid 3" w:semiHidden="1" w:unhideWhenUsed="1"/>
+    <w:lsdException w:name="Table Grid 4" w:semiHidden="1" w:unhideWhenUsed="1"/>
+    <w:lsdException w:name="Table Grid 5" w:semiHidden="1" w:unhideWhenUsed="1"/>
+    <w:lsdException w:name="Table Grid 6" w:semiHidden="1" w:unhideWhenUsed="1"/>
+    <w:lsdException w:name="Table Grid 7" w:semiHidden="1" w:unhideWhenUsed="1"/>
+    <w:lsdException w:name="Table Grid 8" w:semiHidden="1" w:unhideWhenUsed="1"/>
+    <w:lsdException w:name="Table List 1" w:semiHidden="1" w:unhideWhenUsed="1"/>
+    <w:lsdException w:name="Table List 2" w:semiHidden="1" w:unhideWhenUsed="1"/>
+    <w:lsdException w:name="Table List 3" w:semiHidden="1" w:unhideWhenUsed="1"/>
+    <w:lsdException w:name="Table List 4" w:semiHidden="1" w:unhideWhenUsed="1"/>
+    <w:lsdException w:name="Table List 5" w:semiHidden="1" w:unhideWhenUsed="1"/>
+    <w:lsdException w:name="Table List 6" w:semiHidden="1" w:unhideWhenUsed="1"/>
+    <w:lsdException w:name="Table List 7" w:semiHidden="1" w:unhideWhenUsed="1"/>
+    <w:lsdException w:name="Table List 8" w:semiHidden="1" w:unhideWhenUsed="1"/>
+    <w:lsdException w:name="Table 3D effects 1" w:semiHidden="1" w:unhideWhenUsed="1"/>
+    <w:lsdException w:name="Table 3D effects 2" w:semiHidden="1" w:unhideWhenUsed="1"/>
+    <w:lsdException w:name="Table 3D effects 3" w:semiHidden="1" w:unhideWhenUsed="1"/>
+    <w:lsdException w:name="Table Contemporary" w:semiHidden="1" w:unhideWhenUsed="1"/>
+    <w:lsdException w:name="Table Elegant" w:semiHidden="1" w:unhideWhenUsed="1"/>
+    <w:lsdException w:name="Table Professional" w:semiHidden="1" w:unhideWhenUsed="1"/>
+    <w:lsdException w:name="Table Subtle 1" w:semiHidden="1" w:unhideWhenUsed="1"/>
+    <w:lsdException w:name="Table Subtle 2" w:semiHidden="1" w:unhideWhenUsed="1"/>
+    <w:lsdException w:name="Table Web 1" w:semiHidden="1" w:unhideWhenUsed="1"/>
+    <w:lsdException w:name="Table Web 2" w:semiHidden="1" w:unhideWhenUsed="1"/>
+    <w:lsdException w:name="Table Web 3" w:semiHidden="1" w:unhideWhenUsed="1"/>
+    <w:lsdException w:name="Balloon Text" w:semiHidden="1" w:unhideWhenUsed="1"/>
+    <w:lsdException w:name="Table Theme" w:semiHidden="1" w:unhideWhenUsed="1"/>
+    <w:lsdException w:name="Placeholder Text" w:uiPriority="67"/>
+    <w:lsdException w:name="No Spacing" w:uiPriority="68"/>
+    <w:lsdException w:name="Light Shading" w:uiPriority="69"/>
+    <w:lsdException w:name="Light List" w:uiPriority="70"/>
+    <w:lsdException w:name="Light Grid" w:uiPriority="71"/>
+    <w:lsdException w:name="Medium Shading 1" w:uiPriority="72"/>
+    <w:lsdException w:name="Medium Shading 2" w:uiPriority="73"/>
+    <w:lsdException w:name="Medium List 1" w:uiPriority="60"/>
+    <w:lsdException w:name="Medium List 2" w:uiPriority="61"/>
+    <w:lsdException w:name="Medium Grid 1" w:uiPriority="62"/>
+    <w:lsdException w:name="Medium Grid 2" w:uiPriority="63"/>
+    <w:lsdException w:name="Medium Grid 3" w:uiPriority="64"/>
+    <w:lsdException w:name="Dark List" w:uiPriority="65"/>
+    <w:lsdException w:name="Colorful Shading" w:uiPriority="99"/>
+    <w:lsdException w:name="Colorful List" w:uiPriority="34" w:qFormat="1"/>
+    <w:lsdException w:name="Colorful Grid" w:uiPriority="29" w:qFormat="1"/>
+    <w:lsdException w:name="Light Shading Accent 1" w:uiPriority="30" w:qFormat="1"/>
+    <w:lsdException w:name="Light List Accent 1" w:uiPriority="66"/>
+    <w:lsdException w:name="Light Grid Accent 1" w:uiPriority="67"/>
+    <w:lsdException w:name="Medium Shading 1 Accent 1" w:uiPriority="68"/>
+    <w:lsdException w:name="Medium Shading 2 Accent 1" w:uiPriority="69"/>
+    <w:lsdException w:name="Medium List 1 Accent 1" w:uiPriority="70"/>
+    <w:lsdException w:name="Revision" w:semiHidden="1" w:uiPriority="71"/>
+    <w:lsdException w:name="List Paragraph" w:uiPriority="72"/>
+    <w:lsdException w:name="Quote" w:uiPriority="73"/>
+    <w:lsdException w:name="Intense Quote" w:uiPriority="60"/>
+    <w:lsdException w:name="Medium List 2 Accent 1" w:uiPriority="61"/>
+    <w:lsdException w:name="Medium Grid 1 Accent 1" w:uiPriority="62"/>
+    <w:lsdException w:name="Medium Grid 2 Accent 1" w:uiPriority="63"/>
+    <w:lsdException w:name="Medium Grid 3 Accent 1" w:uiPriority="64"/>
+    <w:lsdException w:name="Dark List Accent 1" w:uiPriority="65"/>
+    <w:lsdException w:name="Colorful Shading Accent 1" w:uiPriority="66"/>
+    <w:lsdException w:name="Colorful List Accent 1" w:uiPriority="67"/>
+    <w:lsdException w:name="Colorful Grid Accent 1" w:uiPriority="68"/>
+    <w:lsdException w:name="Light Shading Accent 2" w:uiPriority="69"/>
+    <w:lsdException w:name="Light List Accent 2" w:uiPriority="70"/>
+    <w:lsdException w:name="Light Grid Accent 2" w:uiPriority="71"/>
+    <w:lsdException w:name="Medium Shading 1 Accent 2" w:uiPriority="72"/>
+    <w:lsdException w:name="Medium Shading 2 Accent 2" w:uiPriority="73"/>
+    <w:lsdException w:name="Medium List 1 Accent 2" w:uiPriority="60"/>
+    <w:lsdException w:name="Medium List 2 Accent 2" w:uiPriority="61"/>
+    <w:lsdException w:name="Medium Grid 1 Accent 2" w:uiPriority="62"/>
+    <w:lsdException w:name="Medium Grid 2 Accent 2" w:uiPriority="63"/>
+    <w:lsdException w:name="Medium Grid 3 Accent 2" w:uiPriority="64"/>
+    <w:lsdException w:name="Dark List Accent 2" w:uiPriority="65"/>
+    <w:lsdException w:name="Colorful Shading Accent 2" w:uiPriority="66"/>
+    <w:lsdException w:name="Colorful List Accent 2" w:uiPriority="67"/>
+    <w:lsdException w:name="Colorful Grid Accent 2" w:uiPriority="68"/>
+    <w:lsdException w:name="Light Shading Accent 3" w:uiPriority="69"/>
+    <w:lsdException w:name="Light List Accent 3" w:uiPriority="70"/>
+    <w:lsdException w:name="Light Grid Accent 3" w:uiPriority="71"/>
+    <w:lsdException w:name="Medium Shading 1 Accent 3" w:uiPriority="72"/>
+    <w:lsdException w:name="Medium Shading 2 Accent 3" w:uiPriority="73"/>
+    <w:lsdException w:name="Medium List 1 Accent 3" w:uiPriority="60"/>
+    <w:lsdException w:name="Medium List 2 Accent 3" w:uiPriority="61"/>
+    <w:lsdException w:name="Medium Grid 1 Accent 3" w:uiPriority="62"/>
+    <w:lsdException w:name="Medium Grid 2 Accent 3" w:uiPriority="63"/>
+    <w:lsdException w:name="Medium Grid 3 Accent 3" w:uiPriority="64"/>
+    <w:lsdException w:name="Dark List Accent 3" w:uiPriority="65"/>
+    <w:lsdException w:name="Colorful Shading Accent 3" w:uiPriority="66"/>
+    <w:lsdException w:name="Colorful List Accent 3" w:uiPriority="67"/>
+    <w:lsdException w:name="Colorful Grid Accent 3" w:uiPriority="68"/>
+    <w:lsdException w:name="Light Shading Accent 4" w:uiPriority="69"/>
+    <w:lsdException w:name="Light List Accent 4" w:uiPriority="70"/>
+    <w:lsdException w:name="Light Grid Accent 4" w:uiPriority="71"/>
+    <w:lsdException w:name="Medium Shading 1 Accent 4" w:uiPriority="72"/>
+    <w:lsdException w:name="Medium Shading 2 Accent 4" w:uiPriority="73"/>
+    <w:lsdException w:name="Medium List 1 Accent 4" w:uiPriority="60"/>
+    <w:lsdException w:name="Medium List 2 Accent 4" w:uiPriority="61"/>
+    <w:lsdException w:name="Medium Grid 1 Accent 4" w:uiPriority="62"/>
+    <w:lsdException w:name="Medium Grid 2 Accent 4" w:uiPriority="63"/>
+    <w:lsdException w:name="Medium Grid 3 Accent 4" w:uiPriority="64"/>
+    <w:lsdException w:name="Dark List Accent 4" w:uiPriority="65"/>
+    <w:lsdException w:name="Colorful Shading Accent 4" w:uiPriority="66"/>
+    <w:lsdException w:name="Colorful List Accent 4" w:uiPriority="67"/>
+    <w:lsdException w:name="Colorful Grid Accent 4" w:uiPriority="68"/>
+    <w:lsdException w:name="Light Shading Accent 5" w:uiPriority="69"/>
+    <w:lsdException w:name="Light List Accent 5" w:uiPriority="70"/>
+    <w:lsdException w:name="Light Grid Accent 5" w:uiPriority="71"/>
+    <w:lsdException w:name="Medium Shading 1 Accent 5" w:uiPriority="72"/>
+    <w:lsdException w:name="Medium Shading 2 Accent 5" w:uiPriority="73"/>
+    <w:lsdException w:name="Medium List 1 Accent 5" w:uiPriority="60"/>
+    <w:lsdException w:name="Medium List 2 Accent 5" w:uiPriority="61"/>
+    <w:lsdException w:name="Medium Grid 1 Accent 5" w:uiPriority="62"/>
+    <w:lsdException w:name="Medium Grid 2 Accent 5" w:uiPriority="63"/>
+    <w:lsdException w:name="Medium Grid 3 Accent 5" w:uiPriority="64"/>
+    <w:lsdException w:name="Dark List Accent 5" w:uiPriority="65"/>
+    <w:lsdException w:name="Colorful Shading Accent 5" w:uiPriority="66"/>
+    <w:lsdException w:name="Colorful List Accent 5" w:uiPriority="67"/>
+    <w:lsdException w:name="Colorful Grid Accent 5" w:uiPriority="68"/>
+    <w:lsdException w:name="Light Shading Accent 6" w:uiPriority="69"/>
+    <w:lsdException w:name="Light List Accent 6" w:uiPriority="70"/>
+    <w:lsdException w:name="Light Grid Accent 6" w:uiPriority="71"/>
+    <w:lsdException w:name="Medium Shading 1 Accent 6" w:uiPriority="72"/>
+    <w:lsdException w:name="Medium Shading 2 Accent 6" w:uiPriority="73"/>
+    <w:lsdException w:name="Medium List 1 Accent 6" w:uiPriority="19" w:qFormat="1"/>
+    <w:lsdException w:name="Medium List 2 Accent 6" w:uiPriority="21" w:qFormat="1"/>
+    <w:lsdException w:name="Medium Grid 1 Accent 6" w:uiPriority="31" w:qFormat="1"/>
+    <w:lsdException w:name="Medium Grid 2 Accent 6" w:uiPriority="32" w:qFormat="1"/>
+    <w:lsdException w:name="Medium Grid 3 Accent 6" w:uiPriority="33" w:qFormat="1"/>
+    <w:lsdException w:name="Dark List Accent 6" w:uiPriority="37"/>
+    <w:lsdException w:name="Colorful Shading Accent 6" w:uiPriority="39" w:qFormat="1"/>
+    <w:lsdException w:name="Colorful List Accent 6" w:uiPriority="41"/>
+    <w:lsdException w:name="Colorful Grid Accent 6" w:uiPriority="42"/>
+    <w:lsdException w:name="Subtle Emphasis" w:uiPriority="43"/>
+    <w:lsdException w:name="Intense Emphasis" w:uiPriority="44"/>
+    <w:lsdException w:name="Subtle Reference" w:uiPriority="45"/>
+    <w:lsdException w:name="Intense Reference" w:uiPriority="40"/>
+    <w:lsdException w:name="Book Title" w:uiPriority="46"/>
+    <w:lsdException w:name="Bibliography" w:semiHidden="1" w:uiPriority="47" w:unhideWhenUsed="1"/>
+    <w:lsdException w:name="TOC Heading" w:semiHidden="1" w:uiPriority="48" w:unhideWhenUsed="1"/>
+    <w:lsdException w:name="Plain Table 1" w:uiPriority="41"/>
+    <w:lsdException w:name="Plain Table 2" w:uiPriority="42"/>
+    <w:lsdException w:name="Plain Table 3" w:uiPriority="43"/>
+    <w:lsdException w:name="Plain Table 4" w:uiPriority="44"/>
+    <w:lsdException w:name="Plain Table 5" w:uiPriority="45"/>
+    <w:lsdException w:name="Grid Table Light" w:uiPriority="40"/>
+    <w:lsdException w:name="Grid Table 1 Light" w:uiPriority="46"/>
+    <w:lsdException w:name="Grid Table 2" w:uiPriority="47"/>
+    <w:lsdException w:name="Grid Table 3" w:uiPriority="48"/>
+    <w:lsdException w:name="Grid Table 4" w:uiPriority="49"/>
+    <w:lsdException w:name="Grid Table 5 Dark" w:uiPriority="50"/>
+    <w:lsdException w:name="Grid Table 6 Colorful" w:uiPriority="51"/>
+    <w:lsdException w:name="Grid Table 7 Colorful" w:uiPriority="52"/>
+    <w:lsdException w:name="Grid Table 1 Light Accent 1" w:uiPriority="46"/>
+    <w:lsdException w:name="Grid Table 2 Accent 1" w:uiPriority="47"/>
+    <w:lsdException w:name="Grid Table 3 Accent 1" w:uiPriority="48"/>
+    <w:lsdException w:name="Grid Table 4 Accent 1" w:uiPriority="49"/>
+    <w:lsdException w:name="Grid Table 5 Dark Accent 1" w:uiPriority="50"/>
+    <w:lsdException w:name="Grid Table 6 Colorful Accent 1" w:uiPriority="51"/>
+    <w:lsdException w:name="Grid Table 7 Colorful Accent 1" w:uiPriority="52"/>
+    <w:lsdException w:name="Grid Table 1 Light Accent 2" w:uiPriority="46"/>
+    <w:lsdException w:name="Grid Table 2 Accent 2" w:uiPriority="47"/>
+    <w:lsdException w:name="Grid Table 3 Accent 2" w:uiPriority="48"/>
+    <w:lsdException w:name="Grid Table 4 Accent 2" w:uiPriority="49"/>
+    <w:lsdException w:name="Grid Table 5 Dark Accent 2" w:uiPriority="50"/>
+    <w:lsdException w:name="Grid Table 6 Colorful Accent 2" w:uiPriority="51"/>
+    <w:lsdException w:name="Grid Table 7 Colorful Accent 2" w:uiPriority="52"/>
+    <w:lsdException w:name="Grid Table 1 Light Accent 3" w:uiPriority="46"/>
+    <w:lsdException w:name="Grid Table 2 Accent 3" w:uiPriority="47"/>
+    <w:lsdException w:name="Grid Table 3 Accent 3" w:uiPriority="48"/>
+    <w:lsdException w:name="Grid Table 4 Accent 3" w:uiPriority="49"/>
+    <w:lsdException w:name="Grid Table 5 Dark Accent 3" w:uiPriority="50"/>
+    <w:lsdException w:name="Grid Table 6 Colorful Accent 3" w:uiPriority="51"/>
+    <w:lsdException w:name="Grid Table 7 Colorful Accent 3" w:uiPriority="52"/>
+    <w:lsdException w:name="Grid Table 1 Light Accent 4" w:uiPriority="46"/>
+    <w:lsdException w:name="Grid Table 2 Accent 4" w:uiPriority="47"/>
+    <w:lsdException w:name="Grid Table 3 Accent 4" w:uiPriority="48"/>
+    <w:lsdException w:name="Grid Table 4 Accent 4" w:uiPriority="49"/>
+    <w:lsdException w:name="Grid Table 5 Dark Accent 4" w:uiPriority="50"/>
+    <w:lsdException w:name="Grid Table 6 Colorful Accent 4" w:uiPriority="51"/>
+    <w:lsdException w:name="Grid Table 7 Colorful Accent 4" w:uiPriority="52"/>
+    <w:lsdException w:name="Grid Table 1 Light Accent 5" w:uiPriority="46"/>
+    <w:lsdException w:name="Grid Table 2 Accent 5" w:uiPriority="47"/>
+    <w:lsdException w:name="Grid Table 3 Accent 5" w:uiPriority="48"/>
+    <w:lsdException w:name="Grid Table 4 Accent 5" w:uiPriority="49"/>
+    <w:lsdException w:name="Grid Table 5 Dark Accent 5" w:uiPriority="50"/>
+    <w:lsdException w:name="Grid Table 6 Colorful Accent 5" w:uiPriority="51"/>
+    <w:lsdException w:name="Grid Table 7 Colorful Accent 5" w:uiPriority="52"/>
+    <w:lsdException w:name="Grid Table 1 Light Accent 6" w:uiPriority="46"/>
+    <w:lsdException w:name="Grid Table 2 Accent 6" w:uiPriority="47"/>
+    <w:lsdException w:name="Grid Table 3 Accent 6" w:uiPriority="48"/>
+    <w:lsdException w:name="Grid Table 4 Accent 6" w:uiPriority="49"/>
+    <w:lsdException w:name="Grid Table 5 Dark Accent 6" w:uiPriority="50"/>
+    <w:lsdException w:name="Grid Table 6 Colorful Accent 6" w:uiPriority="51"/>
+    <w:lsdException w:name="Grid Table 7 Colorful Accent 6" w:uiPriority="52"/>
+    <w:lsdException w:name="List Table 1 Light" w:uiPriority="46"/>
+    <w:lsdException w:name="List Table 2" w:uiPriority="47"/>
+    <w:lsdException w:name="List Table 3" w:uiPriority="48"/>
+    <w:lsdException w:name="List Table 4" w:uiPriority="49"/>
+    <w:lsdException w:name="List Table 5 Dark" w:uiPriority="50"/>
+    <w:lsdException w:name="List Table 6 Colorful" w:uiPriority="51"/>
+    <w:lsdException w:name="List Table 7 Colorful" w:uiPriority="52"/>
+    <w:lsdException w:name="List Table 1 Light Accent 1" w:uiPriority="46"/>
+    <w:lsdException w:name="List Table 2 Accent 1" w:uiPriority="47"/>
+    <w:lsdException w:name="List Table 3 Accent 1" w:uiPriority="48"/>
+    <w:lsdException w:name="List Table 4 Accent 1" w:uiPriority="49"/>
+    <w:lsdException w:name="List Table 5 Dark Accent 1" w:uiPriority="50"/>
+    <w:lsdException w:name="List Table 6 Colorful Accent 1" w:uiPriority="51"/>
+    <w:lsdException w:name="List Table 7 Colorful Accent 1" w:uiPriority="52"/>
+    <w:lsdException w:name="List Table 1 Light Accent 2" w:uiPriority="46"/>
+    <w:lsdException w:name="List Table 2 Accent 2" w:uiPriority="47"/>
+    <w:lsdException w:name="List Table 3 Accent 2" w:uiPriority="48"/>
+    <w:lsdException w:name="List Table 4 Accent 2" w:uiPriority="49"/>
+    <w:lsdException w:name="List Table 5 Dark Accent 2" w:uiPriority="50"/>
+    <w:lsdException w:name="List Table 6 Colorful Accent 2" w:uiPriority="51"/>
+    <w:lsdException w:name="List Table 7 Colorful Accent 2" w:uiPriority="52"/>
+    <w:lsdException w:name="List Table 1 Light Accent 3" w:uiPriority="46"/>
+    <w:lsdException w:name="List Table 2 Accent 3" w:uiPriority="47"/>
+    <w:lsdException w:name="List Table 3 Accent 3" w:uiPriority="48"/>
+    <w:lsdException w:name="List Table 4 Accent 3" w:uiPriority="49"/>
+    <w:lsdException w:name="List Table 5 Dark Accent 3" w:uiPriority="50"/>
+    <w:lsdException w:name="List Table 6 Colorful Accent 3" w:uiPriority="51"/>
+    <w:lsdException w:name="List Table 7 Colorful Accent 3" w:uiPriority="52"/>
+    <w:lsdException w:name="List Table 1 Light Accent 4" w:uiPriority="46"/>
+    <w:lsdException w:name="List Table 2 Accent 4" w:uiPriority="47"/>
+    <w:lsdException w:name="List Table 3 Accent 4" w:uiPriority="48"/>
+    <w:lsdException w:name="List Table 4 Accent 4" w:uiPriority="49"/>
+    <w:lsdException w:name="List Table 5 Dark Accent 4" w:uiPriority="50"/>
+    <w:lsdException w:name="List Table 6 Colorful Accent 4" w:uiPriority="51"/>
+    <w:lsdException w:name="List Table 7 Colorful Accent 4" w:uiPriority="52"/>
+    <w:lsdException w:name="List Table 1 Light Accent 5" w:uiPriority="46"/>
+    <w:lsdException w:name="List Table 2 Accent 5" w:uiPriority="47"/>
+    <w:lsdException w:name="List Table 3 Accent 5" w:uiPriority="48"/>
+    <w:lsdException w:name="List Table 4 Accent 5" w:uiPriority="49"/>
+    <w:lsdException w:name="List Table 5 Dark Accent 5" w:uiPriority="50"/>
+    <w:lsdException w:name="List Table 6 Colorful Accent 5" w:uiPriority="51"/>
+    <w:lsdException w:name="List Table 7 Colorful Accent 5" w:uiPriority="52"/>
+    <w:lsdException w:name="List Table 1 Light Accent 6" w:uiPriority="46"/>
+    <w:lsdException w:name="List Table 2 Accent 6" w:uiPriority="47"/>
+    <w:lsdException w:name="List Table 3 Accent 6" w:uiPriority="48"/>
+    <w:lsdException w:name="List Table 4 Accent 6" w:uiPriority="49"/>
+    <w:lsdException w:name="List Table 5 Dark Accent 6" w:uiPriority="50"/>
+    <w:lsdException w:name="List Table 6 Colorful Accent 6" w:uiPriority="51"/>
+    <w:lsdException w:name="List Table 7 Colorful Accent 6" w:uiPriority="52"/>
   </w:latentStyles>
   <w:style w:type="paragraph" w:default="1" w:styleId="Normal">
     <w:name w:val="Normal"/>
@@ -4193,7 +4089,7 @@
   <a:extraClrSchemeLst/>
   <a:extLst>
     <a:ext uri="{05A4C25C-085E-4340-85A3-A5531E510DB2}">
-      <thm15:themeFamily xmlns:thm15="http://schemas.microsoft.com/office/thememl/2012/main" xmlns="" name="Office Theme" id="{62F939B6-93AF-4DB8-9C6B-D6C7DFDC589F}" vid="{4A3C46E8-61CC-4603-A589-7422A47A8E4A}"/>
+      <thm15:themeFamily xmlns:thm15="http://schemas.microsoft.com/office/thememl/2012/main" name="Office Theme" id="{62F939B6-93AF-4DB8-9C6B-D6C7DFDC589F}" vid="{4A3C46E8-61CC-4603-A589-7422A47A8E4A}"/>
     </a:ext>
   </a:extLst>
 </a:theme>
@@ -4204,7 +4100,7 @@
 </file>
 
 <file path=customXml/itemProps1.xml><?xml version="1.0" encoding="utf-8"?>
-<ds:datastoreItem xmlns:ds="http://schemas.openxmlformats.org/officeDocument/2006/customXml" ds:itemID="{2E67F001-69E2-49C1-9108-133785BFA39C}">
+<ds:datastoreItem xmlns:ds="http://schemas.openxmlformats.org/officeDocument/2006/customXml" ds:itemID="{B1082E90-216F-4F91-8CA5-CD7297DFF046}">
   <ds:schemaRefs>
     <ds:schemaRef ds:uri="http://schemas.openxmlformats.org/officeDocument/2006/bibliography"/>
   </ds:schemaRefs>

</xml_diff>